<commit_message>
updated use cases and problem statement -D
</commit_message>
<xml_diff>
--- a/Documenti/Problem Statement/Documenti Condivisi/Problem Statement.docx
+++ b/Documenti/Problem Statement/Documenti Condivisi/Problem Statement.docx
@@ -1,6 +1,6 @@
 
 <file path=word/document.xml><?xml version="1.0" encoding="utf-8"?>
-<w:document xmlns:wpc="http://schemas.microsoft.com/office/word/2010/wordprocessingCanvas" xmlns:cx="http://schemas.microsoft.com/office/drawing/2014/chartex" xmlns:cx1="http://schemas.microsoft.com/office/drawing/2015/9/8/chartex" xmlns:cx2="http://schemas.microsoft.com/office/drawing/2015/10/21/chartex" xmlns:cx3="http://schemas.microsoft.com/office/drawing/2016/5/9/chartex" xmlns:cx4="http://schemas.microsoft.com/office/drawing/2016/5/10/chartex" xmlns:cx5="http://schemas.microsoft.com/office/drawing/2016/5/11/chartex" xmlns:cx6="http://schemas.microsoft.com/office/drawing/2016/5/12/chartex" xmlns:cx7="http://schemas.microsoft.com/office/drawing/2016/5/13/chartex" xmlns:cx8="http://schemas.microsoft.com/office/drawing/2016/5/14/chartex" xmlns:mc="http://schemas.openxmlformats.org/markup-compatibility/2006" xmlns:aink="http://schemas.microsoft.com/office/drawing/2016/ink" xmlns:am3d="http://schemas.microsoft.com/office/drawing/2017/model3d" xmlns:o="urn:schemas-microsoft-com:office:office" xmlns:r="http://schemas.openxmlformats.org/officeDocument/2006/relationships" xmlns:m="http://schemas.openxmlformats.org/officeDocument/2006/math" xmlns:v="urn:schemas-microsoft-com:vml" xmlns:wp14="http://schemas.microsoft.com/office/word/2010/wordprocessingDrawing" xmlns:wp="http://schemas.openxmlformats.org/drawingml/2006/wordprocessingDrawing" xmlns:w10="urn:schemas-microsoft-com:office:word" xmlns:w="http://schemas.openxmlformats.org/wordprocessingml/2006/main" xmlns:w14="http://schemas.microsoft.com/office/word/2010/wordml" xmlns:w15="http://schemas.microsoft.com/office/word/2012/wordml" xmlns:w16cid="http://schemas.microsoft.com/office/word/2016/wordml/cid" xmlns:w16se="http://schemas.microsoft.com/office/word/2015/wordml/symex" xmlns:wpg="http://schemas.microsoft.com/office/word/2010/wordprocessingGroup" xmlns:wpi="http://schemas.microsoft.com/office/word/2010/wordprocessingInk" xmlns:wne="http://schemas.microsoft.com/office/word/2006/wordml" xmlns:wps="http://schemas.microsoft.com/office/word/2010/wordprocessingShape" mc:Ignorable="w14 w15 w16se w16cid wp14">
+<w:document xmlns:wpc="http://schemas.microsoft.com/office/word/2010/wordprocessingCanvas" xmlns:mc="http://schemas.openxmlformats.org/markup-compatibility/2006" xmlns:o="urn:schemas-microsoft-com:office:office" xmlns:r="http://schemas.openxmlformats.org/officeDocument/2006/relationships" xmlns:m="http://schemas.openxmlformats.org/officeDocument/2006/math" xmlns:v="urn:schemas-microsoft-com:vml" xmlns:wp14="http://schemas.microsoft.com/office/word/2010/wordprocessingDrawing" xmlns:wp="http://schemas.openxmlformats.org/drawingml/2006/wordprocessingDrawing" xmlns:w10="urn:schemas-microsoft-com:office:word" xmlns:w="http://schemas.openxmlformats.org/wordprocessingml/2006/main" xmlns:w14="http://schemas.microsoft.com/office/word/2010/wordml" xmlns:wpg="http://schemas.microsoft.com/office/word/2010/wordprocessingGroup" xmlns:wpi="http://schemas.microsoft.com/office/word/2010/wordprocessingInk" xmlns:wne="http://schemas.microsoft.com/office/word/2006/wordml" xmlns:wps="http://schemas.microsoft.com/office/word/2010/wordprocessingShape" mc:Ignorable="w14 wp14">
   <w:body>
     <w:p>
       <w:pPr>
@@ -43,7 +43,13 @@
         <w:t xml:space="preserve">odierna </w:t>
       </w:r>
       <w:r>
-        <w:t xml:space="preserve">è quello di mettere in comunicazione migliaia di persone di tutto il mondo e di tutte le nazionalità attraverso un social network. Questi ultimi forniscono da molto tempo numerosi servizi per formare e rafforzare rapporti con amici presenti nelle zone circostanti, ma anche con persone estranee molto lontane. </w:t>
+        <w:t>è quello di mettere in comunicazione migliaia di persone di tutto il mondo e di tutte le nazionalità attraverso un social network. Questi ultimi forniscono da molto te</w:t>
+      </w:r>
+      <w:r>
+        <w:t>m</w:t>
+      </w:r>
+      <w:r>
+        <w:t xml:space="preserve">po numerosi servizi per formare e rafforzare rapporti con amici presenti nelle zone circostanti, ma anche con persone estranee molto lontane. </w:t>
       </w:r>
     </w:p>
     <w:p>
@@ -59,7 +65,13 @@
         <w:pStyle w:val="Corpo"/>
       </w:pPr>
       <w:r>
-        <w:t>Esporre la propria idea o parlare di questioni personali con degli sconosciuti a volte può causare imbarazzi o problemi (come il cyber-bullismo), quindi la possibilità di esporre le proprie idee a milioni di utenti che possono visualizzare ciò che è stato scritto e commentare, può essere pericoloso, e l’anonimato garantisce uno strato di protezione tra applicazione e realtà.</w:t>
+        <w:t>Esporre la propria idea o parlare di questioni personali con degli sconosciuti a volte può causare imbarazzi o problemi (come il cyber-bullismo), quindi la possibilità di esporre le proprie idee a milioni di utenti che po</w:t>
+      </w:r>
+      <w:r>
+        <w:t>s</w:t>
+      </w:r>
+      <w:r>
+        <w:t>sono visualizzare ciò che è stato scritto e commentare, può essere pericoloso, e l’anonimato garantisce uno strato di protezione tra applicazione e realtà.</w:t>
       </w:r>
     </w:p>
     <w:p>
@@ -81,7 +93,13 @@
         <w:t>a</w:t>
       </w:r>
       <w:r>
-        <w:t xml:space="preserve"> soluzione. Il nome deriva da </w:t>
+        <w:t xml:space="preserve"> sol</w:t>
+      </w:r>
+      <w:r>
+        <w:t>u</w:t>
+      </w:r>
+      <w:r>
+        <w:t xml:space="preserve">zione. Il nome deriva da </w:t>
       </w:r>
       <w:proofErr w:type="spellStart"/>
       <w:r>
@@ -174,15 +192,7 @@
         <w:t>e</w:t>
       </w:r>
       <w:r>
-        <w:t xml:space="preserve"> da qualsiasi dispositivo supportato, le uniche informazioni che riceverà saranno quelle che l’utente scelto, di propria iniziativa, inserisce per far sapere di </w:t>
-      </w:r>
-      <w:proofErr w:type="gramStart"/>
-      <w:r>
-        <w:t>se</w:t>
-      </w:r>
-      <w:proofErr w:type="gramEnd"/>
-      <w:r>
-        <w:t xml:space="preserve"> a chiunque fosse interessato. Ogni informazione inserita può essere modificata per essere sempre aggiornati coi tempi.</w:t>
+        <w:t xml:space="preserve"> da qualsiasi dispositivo supportato, le uniche informazioni che riceverà saranno quelle che l’utente scelto, di propria iniziativa, inserisce per far sapere di se a chiunque fosse interessato. Ogni informazione inserita può essere modificata per essere sempre aggiornati coi tempi.</w:t>
       </w:r>
     </w:p>
     <w:p>
@@ -417,7 +427,23 @@
                 <w:i/>
                 <w:iCs/>
               </w:rPr>
-              <w:t>Istanze degli attori partecipanti:</w:t>
+              <w:t>Istanze degli attori pa</w:t>
+            </w:r>
+            <w:r>
+              <w:rPr>
+                <w:rFonts w:ascii="Times" w:hAnsi="Times"/>
+                <w:i/>
+                <w:iCs/>
+              </w:rPr>
+              <w:t>r</w:t>
+            </w:r>
+            <w:r>
+              <w:rPr>
+                <w:rFonts w:ascii="Times" w:hAnsi="Times"/>
+                <w:i/>
+                <w:iCs/>
+              </w:rPr>
+              <w:t>tecipanti:</w:t>
             </w:r>
           </w:p>
         </w:tc>
@@ -561,14 +587,26 @@
               <w:rPr>
                 <w:rFonts w:ascii="Times" w:hAnsi="Times"/>
               </w:rPr>
-              <w:t>, ed effettua il login.</w:t>
+              <w:t>, ed effettua il l</w:t>
+            </w:r>
+            <w:r>
+              <w:rPr>
+                <w:rFonts w:ascii="Times" w:hAnsi="Times"/>
+              </w:rPr>
+              <w:t>o</w:t>
+            </w:r>
+            <w:r>
+              <w:rPr>
+                <w:rFonts w:ascii="Times" w:hAnsi="Times"/>
+              </w:rPr>
+              <w:t>gin.</w:t>
             </w:r>
           </w:p>
           <w:p>
             <w:pPr>
               <w:pStyle w:val="Didefault"/>
               <w:spacing w:line="280" w:lineRule="atLeast"/>
-              <w:ind w:left="765"/>
+              <w:ind w:left="360"/>
             </w:pPr>
           </w:p>
           <w:p>
@@ -585,31 +623,70 @@
               <w:rPr>
                 <w:rFonts w:ascii="Times" w:hAnsi="Times"/>
               </w:rPr>
-              <w:t xml:space="preserve">Vittorio, assiduo utilizzatore di </w:t>
-            </w:r>
-            <w:proofErr w:type="spellStart"/>
-            <w:r>
-              <w:rPr>
-                <w:rFonts w:ascii="Times" w:hAnsi="Times"/>
-              </w:rPr>
-              <w:t>Exigram</w:t>
-            </w:r>
-            <w:proofErr w:type="spellEnd"/>
-            <w:r>
-              <w:rPr>
-                <w:rFonts w:ascii="Times" w:hAnsi="Times"/>
-              </w:rPr>
-              <w:t>, è appassionato di fotografia. Gli piace fotografare paesaggi e panorami ed anche guardare foto di altre persone, sempre della stessa tipologia. Decide di caricare una foto scattata ieri al tramonto, quindi apre il software.</w:t>
-            </w:r>
+              <w:t>Dopo che Vittorio ha eseguito l’accesso, prima controlla le notif</w:t>
+            </w:r>
+            <w:r>
+              <w:rPr>
+                <w:rFonts w:ascii="Times" w:hAnsi="Times"/>
+              </w:rPr>
+              <w:t>i</w:t>
+            </w:r>
+            <w:r>
+              <w:rPr>
+                <w:rFonts w:ascii="Times" w:hAnsi="Times"/>
+              </w:rPr>
+              <w:t>che e vede se ha ricevuto “UPVOTES” o altri utenti hanno iniziato a s</w:t>
+            </w:r>
+            <w:r>
+              <w:rPr>
+                <w:rFonts w:ascii="Times" w:hAnsi="Times"/>
+              </w:rPr>
+              <w:t>e</w:t>
+            </w:r>
+            <w:r>
+              <w:rPr>
+                <w:rFonts w:ascii="Times" w:hAnsi="Times"/>
+              </w:rPr>
+              <w:t>guirlo. Inizia a scorrere le varie pagine presenti dove verranno v</w:t>
+            </w:r>
+            <w:r>
+              <w:rPr>
+                <w:rFonts w:ascii="Times" w:hAnsi="Times"/>
+              </w:rPr>
+              <w:t>i</w:t>
+            </w:r>
+            <w:r>
+              <w:rPr>
+                <w:rFonts w:ascii="Times" w:hAnsi="Times"/>
+              </w:rPr>
+              <w:t>sualizzati i post dei suoi “AMICI” in ordine cronologico dal più r</w:t>
+            </w:r>
+            <w:r>
+              <w:rPr>
+                <w:rFonts w:ascii="Times" w:hAnsi="Times"/>
+              </w:rPr>
+              <w:t>e</w:t>
+            </w:r>
+            <w:r>
+              <w:rPr>
+                <w:rFonts w:ascii="Times" w:hAnsi="Times"/>
+              </w:rPr>
+              <w:t xml:space="preserve">cente al più vecchio. </w:t>
+            </w:r>
+          </w:p>
+          <w:p>
+            <w:pPr>
+              <w:pStyle w:val="Didefault"/>
+              <w:spacing w:line="280" w:lineRule="atLeast"/>
+            </w:pPr>
+            <w:bookmarkStart w:id="0" w:name="_GoBack"/>
+            <w:bookmarkEnd w:id="0"/>
           </w:p>
           <w:p>
             <w:pPr>
               <w:pStyle w:val="Didefault"/>
               <w:spacing w:line="280" w:lineRule="atLeast"/>
               <w:ind w:left="765"/>
-              <w:rPr>
-                <w:rFonts w:ascii="Times" w:hAnsi="Times"/>
-              </w:rPr>
             </w:pPr>
           </w:p>
           <w:p>
@@ -626,41 +703,57 @@
               <w:rPr>
                 <w:rFonts w:ascii="Times" w:hAnsi="Times"/>
               </w:rPr>
-              <w:t xml:space="preserve"> Dopo che Vittorio ha eseguito l’accesso, prima controlla le notifiche e vede se ha ricevuto “UPVOTES” o altri utenti hanno iniziato a seguirlo. </w:t>
-            </w:r>
-            <w:r>
-              <w:rPr>
-                <w:rFonts w:ascii="Times" w:hAnsi="Times"/>
-              </w:rPr>
-              <w:t>I</w:t>
-            </w:r>
-            <w:r>
-              <w:rPr>
-                <w:rFonts w:ascii="Times" w:hAnsi="Times"/>
-              </w:rPr>
-              <w:t>nizia a scorrere l</w:t>
-            </w:r>
-            <w:r>
-              <w:rPr>
-                <w:rFonts w:ascii="Times" w:hAnsi="Times"/>
-              </w:rPr>
-              <w:t>e varie pagine presenti</w:t>
-            </w:r>
-            <w:r>
-              <w:rPr>
-                <w:rFonts w:ascii="Times" w:hAnsi="Times"/>
-              </w:rPr>
-              <w:t xml:space="preserve"> dove verranno visualizzati i post dei suoi “AMICI” in ordine cronologico dal più recente al più vecchio. </w:t>
-            </w:r>
+              <w:t xml:space="preserve">Vittorio, assiduo utilizzatore di </w:t>
+            </w:r>
+            <w:proofErr w:type="spellStart"/>
+            <w:r>
+              <w:rPr>
+                <w:rFonts w:ascii="Times" w:hAnsi="Times"/>
+              </w:rPr>
+              <w:t>Exigram</w:t>
+            </w:r>
+            <w:proofErr w:type="spellEnd"/>
+            <w:r>
+              <w:rPr>
+                <w:rFonts w:ascii="Times" w:hAnsi="Times"/>
+              </w:rPr>
+              <w:t>, è appassionato di fotogr</w:t>
+            </w:r>
+            <w:r>
+              <w:rPr>
+                <w:rFonts w:ascii="Times" w:hAnsi="Times"/>
+              </w:rPr>
+              <w:t>a</w:t>
+            </w:r>
+            <w:r>
+              <w:rPr>
+                <w:rFonts w:ascii="Times" w:hAnsi="Times"/>
+              </w:rPr>
+              <w:t>fia. Gli piace fotografare paesaggi e panorami ed anche guardare f</w:t>
+            </w:r>
+            <w:r>
+              <w:rPr>
+                <w:rFonts w:ascii="Times" w:hAnsi="Times"/>
+              </w:rPr>
+              <w:t>o</w:t>
+            </w:r>
+            <w:r>
+              <w:rPr>
+                <w:rFonts w:ascii="Times" w:hAnsi="Times"/>
+              </w:rPr>
+              <w:t>to di altre persone, sempre della stessa tipologia. Decide di caricare una foto scattata ieri al tramonto.</w:t>
+            </w:r>
+          </w:p>
+          <w:p>
+            <w:pPr>
+              <w:pStyle w:val="Paragrafoelenco"/>
+            </w:pPr>
           </w:p>
           <w:p>
             <w:pPr>
               <w:pStyle w:val="Didefault"/>
               <w:spacing w:line="280" w:lineRule="atLeast"/>
-              <w:ind w:left="765"/>
-              <w:rPr>
-                <w:rFonts w:ascii="Times" w:hAnsi="Times"/>
-              </w:rPr>
+              <w:ind w:left="360"/>
             </w:pPr>
           </w:p>
           <w:p>
@@ -822,7 +915,6 @@
                 <w:i/>
                 <w:iCs/>
               </w:rPr>
-              <w:lastRenderedPageBreak/>
               <w:t>Nome Scenario</w:t>
             </w:r>
           </w:p>
@@ -890,7 +982,23 @@
                 <w:i/>
                 <w:iCs/>
               </w:rPr>
-              <w:t>Istanza degli Attori partecipanti:</w:t>
+              <w:t>Istanza degli Attori pa</w:t>
+            </w:r>
+            <w:r>
+              <w:rPr>
+                <w:rFonts w:ascii="Times" w:hAnsi="Times"/>
+                <w:i/>
+                <w:iCs/>
+              </w:rPr>
+              <w:t>r</w:t>
+            </w:r>
+            <w:r>
+              <w:rPr>
+                <w:rFonts w:ascii="Times" w:hAnsi="Times"/>
+                <w:i/>
+                <w:iCs/>
+              </w:rPr>
+              <w:t>tecipanti:</w:t>
             </w:r>
           </w:p>
         </w:tc>
@@ -1055,7 +1163,19 @@
               <w:rPr>
                 <w:rFonts w:ascii="Times" w:hAnsi="Times"/>
               </w:rPr>
-              <w:t xml:space="preserve"> e invece di loggarsi come utente, crea la nuova pagina “The Boys </w:t>
+              <w:t xml:space="preserve"> e invece di loggarsi come utente, crea la nuova pag</w:t>
+            </w:r>
+            <w:r>
+              <w:rPr>
+                <w:rFonts w:ascii="Times" w:hAnsi="Times"/>
+              </w:rPr>
+              <w:t>i</w:t>
+            </w:r>
+            <w:r>
+              <w:rPr>
+                <w:rFonts w:ascii="Times" w:hAnsi="Times"/>
+              </w:rPr>
+              <w:t xml:space="preserve">na “The Boys </w:t>
             </w:r>
             <w:proofErr w:type="spellStart"/>
             <w:r>
@@ -1095,7 +1215,19 @@
               <w:rPr>
                 <w:rFonts w:ascii="Times" w:hAnsi="Times"/>
               </w:rPr>
-              <w:t xml:space="preserve"> Dopo la registrazione, pubblica sulla pagina foto riguardanti la serie, e un post fissato in alto nel quale è scritto “Amazon Studios ha confermato l’uscita della serie in Aprile 2020” aggiungendo il link dell’articolo che ha letto su internet</w:t>
+              <w:t xml:space="preserve"> Dopo la registrazione, pubblica sulla pagina foto riguardanti la s</w:t>
+            </w:r>
+            <w:r>
+              <w:rPr>
+                <w:rFonts w:ascii="Times" w:hAnsi="Times"/>
+              </w:rPr>
+              <w:t>e</w:t>
+            </w:r>
+            <w:r>
+              <w:rPr>
+                <w:rFonts w:ascii="Times" w:hAnsi="Times"/>
+              </w:rPr>
+              <w:t>rie, e un post fissato in alto nel quale è scritto “Amazon Studios ha confermato l’uscita della serie in Aprile 2020” aggiungendo il link dell’articolo che ha letto su internet</w:t>
             </w:r>
           </w:p>
           <w:p>
@@ -1140,7 +1272,19 @@
               <w:rPr>
                 <w:rFonts w:ascii="Times" w:hAnsi="Times"/>
               </w:rPr>
-              <w:t>Exigram</w:t>
+              <w:t>Ex</w:t>
+            </w:r>
+            <w:r>
+              <w:rPr>
+                <w:rFonts w:ascii="Times" w:hAnsi="Times"/>
+              </w:rPr>
+              <w:t>i</w:t>
+            </w:r>
+            <w:r>
+              <w:rPr>
+                <w:rFonts w:ascii="Times" w:hAnsi="Times"/>
+              </w:rPr>
+              <w:t>gram</w:t>
             </w:r>
             <w:proofErr w:type="spellEnd"/>
             <w:r>
@@ -1185,7 +1329,19 @@
               <w:rPr>
                 <w:rFonts w:ascii="Times" w:hAnsi="Times"/>
               </w:rPr>
-              <w:t xml:space="preserve">da poter essere sempre aggiornato sulle news che “The Boys </w:t>
+              <w:t>da poter essere sempre a</w:t>
+            </w:r>
+            <w:r>
+              <w:rPr>
+                <w:rFonts w:ascii="Times" w:hAnsi="Times"/>
+              </w:rPr>
+              <w:t>g</w:t>
+            </w:r>
+            <w:r>
+              <w:rPr>
+                <w:rFonts w:ascii="Times" w:hAnsi="Times"/>
+              </w:rPr>
+              <w:t xml:space="preserve">giornato sulle news che “The Boys </w:t>
             </w:r>
             <w:proofErr w:type="spellStart"/>
             <w:r>
@@ -1355,7 +1511,7 @@
       <w:pPr>
         <w:pStyle w:val="Corpo"/>
       </w:pPr>
-      <w:bookmarkStart w:id="0" w:name="__DdeLink__244_3741710225"/>
+      <w:bookmarkStart w:id="1" w:name="__DdeLink__244_3741710225"/>
       <w:r>
         <w:rPr>
           <w:rFonts w:ascii="Helvetica" w:hAnsi="Helvetica"/>
@@ -1379,7 +1535,7 @@
         </w:rPr>
         <w:t>Funcional Requirements</w:t>
       </w:r>
-      <w:bookmarkEnd w:id="0"/>
+      <w:bookmarkEnd w:id="1"/>
     </w:p>
     <w:tbl>
       <w:tblPr>
@@ -2088,7 +2244,13 @@
               <w:pStyle w:val="Corpo"/>
             </w:pPr>
             <w:r>
-              <w:t>Possibilità di ricevere notifiche nel caso in cui una persona scrive un commento sotto una propria foto.</w:t>
+              <w:t>Possibilità di ricevere notifiche nel caso in cui una persona scrive un co</w:t>
+            </w:r>
+            <w:r>
+              <w:t>m</w:t>
+            </w:r>
+            <w:r>
+              <w:t>mento sotto una propria foto.</w:t>
             </w:r>
           </w:p>
         </w:tc>
@@ -2144,7 +2306,19 @@
               <w:rPr>
                 <w:lang w:val="it-IT"/>
               </w:rPr>
-              <w:t>di ricevere notifiche nel caso in cui una persona inizi a seguire il proprio profilo.</w:t>
+              <w:t>di ricevere notifiche nel caso in cui una persona inizi a s</w:t>
+            </w:r>
+            <w:r>
+              <w:rPr>
+                <w:lang w:val="it-IT"/>
+              </w:rPr>
+              <w:t>e</w:t>
+            </w:r>
+            <w:r>
+              <w:rPr>
+                <w:lang w:val="it-IT"/>
+              </w:rPr>
+              <w:t>guire il proprio profilo.</w:t>
             </w:r>
           </w:p>
         </w:tc>
@@ -2288,7 +2462,6 @@
           <w:sz w:val="32"/>
           <w:szCs w:val="32"/>
         </w:rPr>
-        <w:lastRenderedPageBreak/>
         <w:t>4.</w:t>
       </w:r>
       <w:proofErr w:type="spellStart"/>
@@ -2384,7 +2557,19 @@
               <w:t>Ogni utente ch</w:t>
             </w:r>
             <w:r>
-              <w:t xml:space="preserve">e ha la possibilità di utilizzare una connessione ad internet e che ha precedentemente utilizzato un social network (preferibilmente Instagram) non ha bisogno del manuale utente per riuscire ad utilizzare </w:t>
+              <w:t>e ha la possibilità di utilizzare una connessione ad internet e che ha precedent</w:t>
+            </w:r>
+            <w:r>
+              <w:t>e</w:t>
+            </w:r>
+            <w:r>
+              <w:t>mente utilizzato un social network (preferibi</w:t>
+            </w:r>
+            <w:r>
+              <w:t>l</w:t>
+            </w:r>
+            <w:r>
+              <w:t xml:space="preserve">mente Instagram) non ha bisogno del manuale utente per riuscire ad utilizzare </w:t>
             </w:r>
             <w:proofErr w:type="spellStart"/>
             <w:r>
@@ -2403,7 +2588,19 @@
               <w:t xml:space="preserve">Un utente che non ha esperienze e non conosce le funzioni di un social network </w:t>
             </w:r>
             <w:r>
-              <w:t xml:space="preserve">ha bisogno di un manuale utente fornito dal software per ottimizzare e venire a conoscenza ogni possibile funzionalità che </w:t>
+              <w:t>ha bisogno di un manuale utente fornito dal software per ottimi</w:t>
+            </w:r>
+            <w:r>
+              <w:t>z</w:t>
+            </w:r>
+            <w:r>
+              <w:t>zare e venire a conoscenza ogni possibile funzi</w:t>
+            </w:r>
+            <w:r>
+              <w:t>o</w:t>
+            </w:r>
+            <w:r>
+              <w:t xml:space="preserve">nalità che </w:t>
             </w:r>
             <w:proofErr w:type="spellStart"/>
             <w:r>
@@ -2470,7 +2667,19 @@
             </w:r>
             <w:proofErr w:type="spellEnd"/>
             <w:r>
-              <w:t xml:space="preserve"> non ha più nessuna rete internet da poter utilizzare, salverà le ultime modifiche fatte senza danneggiare alcun dato, il riavvio del software è però d’obbligo, con eventuale login per garantire sicurezza.</w:t>
+              <w:t xml:space="preserve"> non ha più nessuna rete internet da poter utilizzare, salverà le ultime m</w:t>
+            </w:r>
+            <w:r>
+              <w:t>o</w:t>
+            </w:r>
+            <w:r>
+              <w:t>difiche fatte senza danneggiare alcun dato, il riavvio del software è però d’obbligo, con eve</w:t>
+            </w:r>
+            <w:r>
+              <w:t>n</w:t>
+            </w:r>
+            <w:r>
+              <w:t>tuale login per garantire sicurezza.</w:t>
             </w:r>
           </w:p>
         </w:tc>
@@ -2512,15 +2721,25 @@
             </w:r>
             <w:proofErr w:type="spellEnd"/>
             <w:r>
-              <w:t xml:space="preserve"> dovrebbe poter caricare in meno di </w:t>
-            </w:r>
-            <w:proofErr w:type="gramStart"/>
-            <w:r>
-              <w:t>5</w:t>
-            </w:r>
-            <w:proofErr w:type="gramEnd"/>
-            <w:r>
-              <w:t xml:space="preserve"> secondi tutte le funzionalità del software, comprese quelle secondarie e nel caso in cui le richieste sono eccessive, dovrà essere possibile eseguire almeno le richieste di base.</w:t>
+              <w:t xml:space="preserve"> dovrebbe poter caricare in meno di 5 s</w:t>
+            </w:r>
+            <w:r>
+              <w:t>e</w:t>
+            </w:r>
+            <w:r>
+              <w:t>condi tutte le funzionalità del software, comprese quelle secondarie e nel caso in cui le richieste s</w:t>
+            </w:r>
+            <w:r>
+              <w:t>o</w:t>
+            </w:r>
+            <w:r>
+              <w:t>no eccessive, dovrà essere possibile eseguire a</w:t>
+            </w:r>
+            <w:r>
+              <w:t>l</w:t>
+            </w:r>
+            <w:r>
+              <w:t>meno le richieste di base.</w:t>
             </w:r>
           </w:p>
         </w:tc>
@@ -2597,7 +2816,13 @@
             </w:r>
             <w:proofErr w:type="spellEnd"/>
             <w:r>
-              <w:t xml:space="preserve"> dovrebbe poter accettare richieste di aggiornamento, per correzioni o manutenzione, eseguirle nel momento in cui vengono rilasciate, tenendo così tutti gli utenti sempre aggiornati e per evitare conflitti.</w:t>
+              <w:t xml:space="preserve"> dovrebbe poter accettare richieste di a</w:t>
+            </w:r>
+            <w:r>
+              <w:t>g</w:t>
+            </w:r>
+            <w:r>
+              <w:t>giornamento, per correzioni o manutenzione, eseguirle nel momento in cui vengono rilasciate, tenendo così tutti gli utenti sempre aggiornati e per evitare conflitti.</w:t>
             </w:r>
           </w:p>
         </w:tc>
@@ -2706,7 +2931,13 @@
               <w:spacing w:after="0"/>
             </w:pPr>
             <w:r>
-              <w:t>Interfaccia utente: l'utilizzo del software deve essere facile e pratico, per mettere l'utente a suo agio con un'interfaccia semplice da capire, con colori conturbanti, schematizzazioni coerenti tra le varie funzioni e varie schede in base all'opzione da utilizzare o da usufruire.</w:t>
+              <w:t>Interfaccia utente: l'utilizzo del software deve e</w:t>
+            </w:r>
+            <w:r>
+              <w:t>s</w:t>
+            </w:r>
+            <w:r>
+              <w:t>sere facile e pratico, per mettere l'utente a suo agio con un'interfaccia semplice da capire, con colori conturbanti, schematizzazioni coerenti tra le varie funzioni e varie schede in base all'opzione da utilizzare o da usufruire.</w:t>
             </w:r>
           </w:p>
         </w:tc>
@@ -2842,7 +3073,6 @@
           <w:sz w:val="32"/>
           <w:szCs w:val="32"/>
         </w:rPr>
-        <w:lastRenderedPageBreak/>
         <w:t>5.</w:t>
       </w:r>
       <w:r>
@@ -3337,10 +3567,31 @@
           <w:u w:color="C9211E"/>
           <w:lang w:val="it"/>
         </w:rPr>
-        <w:t>TAG</w:t>
-      </w:r>
-      <w:bookmarkStart w:id="1" w:name="_GoBack"/>
-      <w:bookmarkEnd w:id="1"/>
+        <w:t xml:space="preserve">TAG: </w:t>
+      </w:r>
+      <w:r>
+        <w:rPr>
+          <w:color w:val="auto"/>
+          <w:u w:color="C9211E"/>
+          <w:lang w:val="it"/>
+        </w:rPr>
+        <w:t>Etichetta testuale che viene assegnata dall'utente per categorizzare l'oggetto caricato, utilizzabile nella ricerca per trovare solo gli oggetti desiderati.</w:t>
+      </w:r>
+    </w:p>
+    <w:p>
+      <w:pPr>
+        <w:pStyle w:val="Corpo"/>
+        <w:numPr>
+          <w:ilvl w:val="0"/>
+          <w:numId w:val="5"/>
+        </w:numPr>
+        <w:rPr>
+          <w:rFonts w:ascii="Helvetica" w:hAnsi="Helvetica"/>
+          <w:color w:val="auto"/>
+          <w:u w:color="C9211E"/>
+          <w:lang w:val="en-US"/>
+        </w:rPr>
+      </w:pPr>
       <w:r>
         <w:rPr>
           <w:b/>
@@ -3348,7 +3599,7 @@
           <w:u w:color="C9211E"/>
           <w:lang w:val="it"/>
         </w:rPr>
-        <w:t xml:space="preserve">: </w:t>
+        <w:t xml:space="preserve">SEGUIRE: </w:t>
       </w:r>
       <w:r>
         <w:rPr>
@@ -3356,7 +3607,7 @@
           <w:u w:color="C9211E"/>
           <w:lang w:val="it"/>
         </w:rPr>
-        <w:t>Etichetta testuale che viene assegnata dall'utente per categorizzare l'oggetto caricato, utilizzabile nella ricerca per trovare solo gli oggetti desiderati.</w:t>
+        <w:t>Sistema per il quale un utente riceve notifiche riguardanti azioni compiute da un altro utente, ad esempio caricare file multimediali sulla piattaforma.</w:t>
       </w:r>
     </w:p>
     <w:p>
@@ -3380,7 +3631,7 @@
           <w:u w:color="C9211E"/>
           <w:lang w:val="it"/>
         </w:rPr>
-        <w:t xml:space="preserve">SEGUIRE: </w:t>
+        <w:t xml:space="preserve">COMMENTO: </w:t>
       </w:r>
       <w:r>
         <w:rPr>
@@ -3388,44 +3639,12 @@
           <w:u w:color="C9211E"/>
           <w:lang w:val="it"/>
         </w:rPr>
-        <w:t>Sistema per il quale un utente riceve notifiche riguardanti azioni compiute da un altro utente, ad esempio caricare file multimediali sulla piattaforma.</w:t>
-      </w:r>
-    </w:p>
-    <w:p>
-      <w:pPr>
-        <w:pStyle w:val="Corpo"/>
-        <w:numPr>
-          <w:ilvl w:val="0"/>
-          <w:numId w:val="5"/>
-        </w:numPr>
-        <w:rPr>
-          <w:rFonts w:ascii="Helvetica" w:hAnsi="Helvetica"/>
-          <w:color w:val="auto"/>
-          <w:u w:color="C9211E"/>
-          <w:lang w:val="en-US"/>
-        </w:rPr>
-      </w:pPr>
-      <w:r>
-        <w:rPr>
-          <w:b/>
-          <w:color w:val="auto"/>
-          <w:u w:color="C9211E"/>
-          <w:lang w:val="it"/>
-        </w:rPr>
-        <w:t xml:space="preserve">COMMENTO: </w:t>
-      </w:r>
-      <w:r>
-        <w:rPr>
-          <w:color w:val="auto"/>
-          <w:u w:color="C9211E"/>
-          <w:lang w:val="it"/>
-        </w:rPr>
         <w:t>Sistema secondo il quale è possibile scrivere sotto l'oggetto desiderato per esprimere un proprio parere o per rispondere ad un altro commento.</w:t>
       </w:r>
     </w:p>
     <w:sectPr>
-      <w:headerReference w:type="default" r:id="rId8"/>
-      <w:footerReference w:type="default" r:id="rId9"/>
+      <w:headerReference w:type="default" r:id="rId9"/>
+      <w:footerReference w:type="default" r:id="rId10"/>
       <w:pgSz w:w="11906" w:h="16838"/>
       <w:pgMar w:top="1417" w:right="1134" w:bottom="1134" w:left="1134" w:header="0" w:footer="0" w:gutter="0"/>
       <w:cols w:space="720"/>
@@ -3437,7 +3656,7 @@
 </file>
 
 <file path=word/endnotes.xml><?xml version="1.0" encoding="utf-8"?>
-<w:endnotes xmlns:wpc="http://schemas.microsoft.com/office/word/2010/wordprocessingCanvas" xmlns:cx="http://schemas.microsoft.com/office/drawing/2014/chartex" xmlns:cx1="http://schemas.microsoft.com/office/drawing/2015/9/8/chartex" xmlns:cx2="http://schemas.microsoft.com/office/drawing/2015/10/21/chartex" xmlns:cx3="http://schemas.microsoft.com/office/drawing/2016/5/9/chartex" xmlns:cx4="http://schemas.microsoft.com/office/drawing/2016/5/10/chartex" xmlns:cx5="http://schemas.microsoft.com/office/drawing/2016/5/11/chartex" xmlns:cx6="http://schemas.microsoft.com/office/drawing/2016/5/12/chartex" xmlns:cx7="http://schemas.microsoft.com/office/drawing/2016/5/13/chartex" xmlns:cx8="http://schemas.microsoft.com/office/drawing/2016/5/14/chartex" xmlns:mc="http://schemas.openxmlformats.org/markup-compatibility/2006" xmlns:aink="http://schemas.microsoft.com/office/drawing/2016/ink" xmlns:am3d="http://schemas.microsoft.com/office/drawing/2017/model3d" xmlns:o="urn:schemas-microsoft-com:office:office" xmlns:r="http://schemas.openxmlformats.org/officeDocument/2006/relationships" xmlns:m="http://schemas.openxmlformats.org/officeDocument/2006/math" xmlns:v="urn:schemas-microsoft-com:vml" xmlns:wp14="http://schemas.microsoft.com/office/word/2010/wordprocessingDrawing" xmlns:wp="http://schemas.openxmlformats.org/drawingml/2006/wordprocessingDrawing" xmlns:w10="urn:schemas-microsoft-com:office:word" xmlns:w="http://schemas.openxmlformats.org/wordprocessingml/2006/main" xmlns:w14="http://schemas.microsoft.com/office/word/2010/wordml" xmlns:w15="http://schemas.microsoft.com/office/word/2012/wordml" xmlns:w16cid="http://schemas.microsoft.com/office/word/2016/wordml/cid" xmlns:w16se="http://schemas.microsoft.com/office/word/2015/wordml/symex" xmlns:wpg="http://schemas.microsoft.com/office/word/2010/wordprocessingGroup" xmlns:wpi="http://schemas.microsoft.com/office/word/2010/wordprocessingInk" xmlns:wne="http://schemas.microsoft.com/office/word/2006/wordml" xmlns:wps="http://schemas.microsoft.com/office/word/2010/wordprocessingShape" mc:Ignorable="w14 w15 w16se w16cid wp14">
+<w:endnotes xmlns:wpc="http://schemas.microsoft.com/office/word/2010/wordprocessingCanvas" xmlns:mc="http://schemas.openxmlformats.org/markup-compatibility/2006" xmlns:o="urn:schemas-microsoft-com:office:office" xmlns:r="http://schemas.openxmlformats.org/officeDocument/2006/relationships" xmlns:m="http://schemas.openxmlformats.org/officeDocument/2006/math" xmlns:v="urn:schemas-microsoft-com:vml" xmlns:wp14="http://schemas.microsoft.com/office/word/2010/wordprocessingDrawing" xmlns:wp="http://schemas.openxmlformats.org/drawingml/2006/wordprocessingDrawing" xmlns:w10="urn:schemas-microsoft-com:office:word" xmlns:w="http://schemas.openxmlformats.org/wordprocessingml/2006/main" xmlns:w14="http://schemas.microsoft.com/office/word/2010/wordml" xmlns:wpg="http://schemas.microsoft.com/office/word/2010/wordprocessingGroup" xmlns:wpi="http://schemas.microsoft.com/office/word/2010/wordprocessingInk" xmlns:wne="http://schemas.microsoft.com/office/word/2006/wordml" xmlns:wps="http://schemas.microsoft.com/office/word/2010/wordprocessingShape" mc:Ignorable="w14 wp14">
   <w:endnote w:type="separator" w:id="-1">
     <w:p>
       <w:r>
@@ -3456,7 +3675,7 @@
 </file>
 
 <file path=word/footer1.xml><?xml version="1.0" encoding="utf-8"?>
-<w:ftr xmlns:wpc="http://schemas.microsoft.com/office/word/2010/wordprocessingCanvas" xmlns:cx="http://schemas.microsoft.com/office/drawing/2014/chartex" xmlns:cx1="http://schemas.microsoft.com/office/drawing/2015/9/8/chartex" xmlns:cx2="http://schemas.microsoft.com/office/drawing/2015/10/21/chartex" xmlns:cx3="http://schemas.microsoft.com/office/drawing/2016/5/9/chartex" xmlns:cx4="http://schemas.microsoft.com/office/drawing/2016/5/10/chartex" xmlns:cx5="http://schemas.microsoft.com/office/drawing/2016/5/11/chartex" xmlns:cx6="http://schemas.microsoft.com/office/drawing/2016/5/12/chartex" xmlns:cx7="http://schemas.microsoft.com/office/drawing/2016/5/13/chartex" xmlns:cx8="http://schemas.microsoft.com/office/drawing/2016/5/14/chartex" xmlns:mc="http://schemas.openxmlformats.org/markup-compatibility/2006" xmlns:aink="http://schemas.microsoft.com/office/drawing/2016/ink" xmlns:am3d="http://schemas.microsoft.com/office/drawing/2017/model3d" xmlns:o="urn:schemas-microsoft-com:office:office" xmlns:r="http://schemas.openxmlformats.org/officeDocument/2006/relationships" xmlns:m="http://schemas.openxmlformats.org/officeDocument/2006/math" xmlns:v="urn:schemas-microsoft-com:vml" xmlns:wp14="http://schemas.microsoft.com/office/word/2010/wordprocessingDrawing" xmlns:wp="http://schemas.openxmlformats.org/drawingml/2006/wordprocessingDrawing" xmlns:w10="urn:schemas-microsoft-com:office:word" xmlns:w="http://schemas.openxmlformats.org/wordprocessingml/2006/main" xmlns:w14="http://schemas.microsoft.com/office/word/2010/wordml" xmlns:w15="http://schemas.microsoft.com/office/word/2012/wordml" xmlns:w16cid="http://schemas.microsoft.com/office/word/2016/wordml/cid" xmlns:w16se="http://schemas.microsoft.com/office/word/2015/wordml/symex" xmlns:wpg="http://schemas.microsoft.com/office/word/2010/wordprocessingGroup" xmlns:wpi="http://schemas.microsoft.com/office/word/2010/wordprocessingInk" xmlns:wne="http://schemas.microsoft.com/office/word/2006/wordml" xmlns:wps="http://schemas.microsoft.com/office/word/2010/wordprocessingShape" mc:Ignorable="w14 w15 w16se w16cid wp14">
+<w:ftr xmlns:wpc="http://schemas.microsoft.com/office/word/2010/wordprocessingCanvas" xmlns:mc="http://schemas.openxmlformats.org/markup-compatibility/2006" xmlns:o="urn:schemas-microsoft-com:office:office" xmlns:r="http://schemas.openxmlformats.org/officeDocument/2006/relationships" xmlns:m="http://schemas.openxmlformats.org/officeDocument/2006/math" xmlns:v="urn:schemas-microsoft-com:vml" xmlns:wp14="http://schemas.microsoft.com/office/word/2010/wordprocessingDrawing" xmlns:wp="http://schemas.openxmlformats.org/drawingml/2006/wordprocessingDrawing" xmlns:w10="urn:schemas-microsoft-com:office:word" xmlns:w="http://schemas.openxmlformats.org/wordprocessingml/2006/main" xmlns:w14="http://schemas.microsoft.com/office/word/2010/wordml" xmlns:wpg="http://schemas.microsoft.com/office/word/2010/wordprocessingGroup" xmlns:wpi="http://schemas.microsoft.com/office/word/2010/wordprocessingInk" xmlns:wne="http://schemas.microsoft.com/office/word/2006/wordml" xmlns:wps="http://schemas.microsoft.com/office/word/2010/wordprocessingShape" mc:Ignorable="w14 wp14">
   <w:p>
     <w:pPr>
       <w:pStyle w:val="Intestazioneepipagina"/>
@@ -3466,7 +3685,7 @@
 </file>
 
 <file path=word/footnotes.xml><?xml version="1.0" encoding="utf-8"?>
-<w:footnotes xmlns:wpc="http://schemas.microsoft.com/office/word/2010/wordprocessingCanvas" xmlns:cx="http://schemas.microsoft.com/office/drawing/2014/chartex" xmlns:cx1="http://schemas.microsoft.com/office/drawing/2015/9/8/chartex" xmlns:cx2="http://schemas.microsoft.com/office/drawing/2015/10/21/chartex" xmlns:cx3="http://schemas.microsoft.com/office/drawing/2016/5/9/chartex" xmlns:cx4="http://schemas.microsoft.com/office/drawing/2016/5/10/chartex" xmlns:cx5="http://schemas.microsoft.com/office/drawing/2016/5/11/chartex" xmlns:cx6="http://schemas.microsoft.com/office/drawing/2016/5/12/chartex" xmlns:cx7="http://schemas.microsoft.com/office/drawing/2016/5/13/chartex" xmlns:cx8="http://schemas.microsoft.com/office/drawing/2016/5/14/chartex" xmlns:mc="http://schemas.openxmlformats.org/markup-compatibility/2006" xmlns:aink="http://schemas.microsoft.com/office/drawing/2016/ink" xmlns:am3d="http://schemas.microsoft.com/office/drawing/2017/model3d" xmlns:o="urn:schemas-microsoft-com:office:office" xmlns:r="http://schemas.openxmlformats.org/officeDocument/2006/relationships" xmlns:m="http://schemas.openxmlformats.org/officeDocument/2006/math" xmlns:v="urn:schemas-microsoft-com:vml" xmlns:wp14="http://schemas.microsoft.com/office/word/2010/wordprocessingDrawing" xmlns:wp="http://schemas.openxmlformats.org/drawingml/2006/wordprocessingDrawing" xmlns:w10="urn:schemas-microsoft-com:office:word" xmlns:w="http://schemas.openxmlformats.org/wordprocessingml/2006/main" xmlns:w14="http://schemas.microsoft.com/office/word/2010/wordml" xmlns:w15="http://schemas.microsoft.com/office/word/2012/wordml" xmlns:w16cid="http://schemas.microsoft.com/office/word/2016/wordml/cid" xmlns:w16se="http://schemas.microsoft.com/office/word/2015/wordml/symex" xmlns:wpg="http://schemas.microsoft.com/office/word/2010/wordprocessingGroup" xmlns:wpi="http://schemas.microsoft.com/office/word/2010/wordprocessingInk" xmlns:wne="http://schemas.microsoft.com/office/word/2006/wordml" xmlns:wps="http://schemas.microsoft.com/office/word/2010/wordprocessingShape" mc:Ignorable="w14 w15 w16se w16cid wp14">
+<w:footnotes xmlns:wpc="http://schemas.microsoft.com/office/word/2010/wordprocessingCanvas" xmlns:mc="http://schemas.openxmlformats.org/markup-compatibility/2006" xmlns:o="urn:schemas-microsoft-com:office:office" xmlns:r="http://schemas.openxmlformats.org/officeDocument/2006/relationships" xmlns:m="http://schemas.openxmlformats.org/officeDocument/2006/math" xmlns:v="urn:schemas-microsoft-com:vml" xmlns:wp14="http://schemas.microsoft.com/office/word/2010/wordprocessingDrawing" xmlns:wp="http://schemas.openxmlformats.org/drawingml/2006/wordprocessingDrawing" xmlns:w10="urn:schemas-microsoft-com:office:word" xmlns:w="http://schemas.openxmlformats.org/wordprocessingml/2006/main" xmlns:w14="http://schemas.microsoft.com/office/word/2010/wordml" xmlns:wpg="http://schemas.microsoft.com/office/word/2010/wordprocessingGroup" xmlns:wpi="http://schemas.microsoft.com/office/word/2010/wordprocessingInk" xmlns:wne="http://schemas.microsoft.com/office/word/2006/wordml" xmlns:wps="http://schemas.microsoft.com/office/word/2010/wordprocessingShape" mc:Ignorable="w14 wp14">
   <w:footnote w:type="separator" w:id="-1">
     <w:p>
       <w:r>
@@ -3485,7 +3704,7 @@
 </file>
 
 <file path=word/header1.xml><?xml version="1.0" encoding="utf-8"?>
-<w:hdr xmlns:wpc="http://schemas.microsoft.com/office/word/2010/wordprocessingCanvas" xmlns:cx="http://schemas.microsoft.com/office/drawing/2014/chartex" xmlns:cx1="http://schemas.microsoft.com/office/drawing/2015/9/8/chartex" xmlns:cx2="http://schemas.microsoft.com/office/drawing/2015/10/21/chartex" xmlns:cx3="http://schemas.microsoft.com/office/drawing/2016/5/9/chartex" xmlns:cx4="http://schemas.microsoft.com/office/drawing/2016/5/10/chartex" xmlns:cx5="http://schemas.microsoft.com/office/drawing/2016/5/11/chartex" xmlns:cx6="http://schemas.microsoft.com/office/drawing/2016/5/12/chartex" xmlns:cx7="http://schemas.microsoft.com/office/drawing/2016/5/13/chartex" xmlns:cx8="http://schemas.microsoft.com/office/drawing/2016/5/14/chartex" xmlns:mc="http://schemas.openxmlformats.org/markup-compatibility/2006" xmlns:aink="http://schemas.microsoft.com/office/drawing/2016/ink" xmlns:am3d="http://schemas.microsoft.com/office/drawing/2017/model3d" xmlns:o="urn:schemas-microsoft-com:office:office" xmlns:r="http://schemas.openxmlformats.org/officeDocument/2006/relationships" xmlns:m="http://schemas.openxmlformats.org/officeDocument/2006/math" xmlns:v="urn:schemas-microsoft-com:vml" xmlns:wp14="http://schemas.microsoft.com/office/word/2010/wordprocessingDrawing" xmlns:wp="http://schemas.openxmlformats.org/drawingml/2006/wordprocessingDrawing" xmlns:w10="urn:schemas-microsoft-com:office:word" xmlns:w="http://schemas.openxmlformats.org/wordprocessingml/2006/main" xmlns:w14="http://schemas.microsoft.com/office/word/2010/wordml" xmlns:w15="http://schemas.microsoft.com/office/word/2012/wordml" xmlns:w16cid="http://schemas.microsoft.com/office/word/2016/wordml/cid" xmlns:w16se="http://schemas.microsoft.com/office/word/2015/wordml/symex" xmlns:wpg="http://schemas.microsoft.com/office/word/2010/wordprocessingGroup" xmlns:wpi="http://schemas.microsoft.com/office/word/2010/wordprocessingInk" xmlns:wne="http://schemas.microsoft.com/office/word/2006/wordml" xmlns:wps="http://schemas.microsoft.com/office/word/2010/wordprocessingShape" mc:Ignorable="w14 w15 w16se w16cid wp14">
+<w:hdr xmlns:wpc="http://schemas.microsoft.com/office/word/2010/wordprocessingCanvas" xmlns:mc="http://schemas.openxmlformats.org/markup-compatibility/2006" xmlns:o="urn:schemas-microsoft-com:office:office" xmlns:r="http://schemas.openxmlformats.org/officeDocument/2006/relationships" xmlns:m="http://schemas.openxmlformats.org/officeDocument/2006/math" xmlns:v="urn:schemas-microsoft-com:vml" xmlns:wp14="http://schemas.microsoft.com/office/word/2010/wordprocessingDrawing" xmlns:wp="http://schemas.openxmlformats.org/drawingml/2006/wordprocessingDrawing" xmlns:w10="urn:schemas-microsoft-com:office:word" xmlns:w="http://schemas.openxmlformats.org/wordprocessingml/2006/main" xmlns:w14="http://schemas.microsoft.com/office/word/2010/wordml" xmlns:wpg="http://schemas.microsoft.com/office/word/2010/wordprocessingGroup" xmlns:wpi="http://schemas.microsoft.com/office/word/2010/wordprocessingInk" xmlns:wne="http://schemas.microsoft.com/office/word/2006/wordml" xmlns:wps="http://schemas.microsoft.com/office/word/2010/wordprocessingShape" mc:Ignorable="w14 wp14">
   <w:p>
     <w:pPr>
       <w:pStyle w:val="Intestazioneepipagina"/>
@@ -3495,8 +3714,8 @@
 </file>
 
 <file path=word/numbering.xml><?xml version="1.0" encoding="utf-8"?>
-<w:numbering xmlns:wpc="http://schemas.microsoft.com/office/word/2010/wordprocessingCanvas" xmlns:cx="http://schemas.microsoft.com/office/drawing/2014/chartex" xmlns:cx1="http://schemas.microsoft.com/office/drawing/2015/9/8/chartex" xmlns:cx2="http://schemas.microsoft.com/office/drawing/2015/10/21/chartex" xmlns:cx3="http://schemas.microsoft.com/office/drawing/2016/5/9/chartex" xmlns:cx4="http://schemas.microsoft.com/office/drawing/2016/5/10/chartex" xmlns:cx5="http://schemas.microsoft.com/office/drawing/2016/5/11/chartex" xmlns:cx6="http://schemas.microsoft.com/office/drawing/2016/5/12/chartex" xmlns:cx7="http://schemas.microsoft.com/office/drawing/2016/5/13/chartex" xmlns:cx8="http://schemas.microsoft.com/office/drawing/2016/5/14/chartex" xmlns:mc="http://schemas.openxmlformats.org/markup-compatibility/2006" xmlns:aink="http://schemas.microsoft.com/office/drawing/2016/ink" xmlns:am3d="http://schemas.microsoft.com/office/drawing/2017/model3d" xmlns:o="urn:schemas-microsoft-com:office:office" xmlns:r="http://schemas.openxmlformats.org/officeDocument/2006/relationships" xmlns:m="http://schemas.openxmlformats.org/officeDocument/2006/math" xmlns:v="urn:schemas-microsoft-com:vml" xmlns:wp14="http://schemas.microsoft.com/office/word/2010/wordprocessingDrawing" xmlns:wp="http://schemas.openxmlformats.org/drawingml/2006/wordprocessingDrawing" xmlns:w10="urn:schemas-microsoft-com:office:word" xmlns:w="http://schemas.openxmlformats.org/wordprocessingml/2006/main" xmlns:w14="http://schemas.microsoft.com/office/word/2010/wordml" xmlns:w15="http://schemas.microsoft.com/office/word/2012/wordml" xmlns:w16cid="http://schemas.microsoft.com/office/word/2016/wordml/cid" xmlns:w16se="http://schemas.microsoft.com/office/word/2015/wordml/symex" xmlns:wpg="http://schemas.microsoft.com/office/word/2010/wordprocessingGroup" xmlns:wpi="http://schemas.microsoft.com/office/word/2010/wordprocessingInk" xmlns:wne="http://schemas.microsoft.com/office/word/2006/wordml" xmlns:wps="http://schemas.microsoft.com/office/word/2010/wordprocessingShape" mc:Ignorable="w14 w15 w16se w16cid wp14">
-  <w:abstractNum w:abstractNumId="0" w15:restartNumberingAfterBreak="0">
+<w:numbering xmlns:wpc="http://schemas.microsoft.com/office/word/2010/wordprocessingCanvas" xmlns:mc="http://schemas.openxmlformats.org/markup-compatibility/2006" xmlns:o="urn:schemas-microsoft-com:office:office" xmlns:r="http://schemas.openxmlformats.org/officeDocument/2006/relationships" xmlns:m="http://schemas.openxmlformats.org/officeDocument/2006/math" xmlns:v="urn:schemas-microsoft-com:vml" xmlns:wp14="http://schemas.microsoft.com/office/word/2010/wordprocessingDrawing" xmlns:wp="http://schemas.openxmlformats.org/drawingml/2006/wordprocessingDrawing" xmlns:w10="urn:schemas-microsoft-com:office:word" xmlns:w="http://schemas.openxmlformats.org/wordprocessingml/2006/main" xmlns:w14="http://schemas.microsoft.com/office/word/2010/wordml" xmlns:wpg="http://schemas.microsoft.com/office/word/2010/wordprocessingGroup" xmlns:wpi="http://schemas.microsoft.com/office/word/2010/wordprocessingInk" xmlns:wne="http://schemas.microsoft.com/office/word/2006/wordml" xmlns:wps="http://schemas.microsoft.com/office/word/2010/wordprocessingShape" mc:Ignorable="w14 wp14">
+  <w:abstractNum w:abstractNumId="0">
     <w:nsid w:val="11B15E2E"/>
     <w:multiLevelType w:val="multilevel"/>
     <w:tmpl w:val="A9244522"/>
@@ -3725,7 +3944,7 @@
       </w:rPr>
     </w:lvl>
   </w:abstractNum>
-  <w:abstractNum w:abstractNumId="1" w15:restartNumberingAfterBreak="0">
+  <w:abstractNum w:abstractNumId="1">
     <w:nsid w:val="1EEA36E0"/>
     <w:multiLevelType w:val="multilevel"/>
     <w:tmpl w:val="F0E65D1A"/>
@@ -4012,7 +4231,7 @@
       </w:rPr>
     </w:lvl>
   </w:abstractNum>
-  <w:abstractNum w:abstractNumId="2" w15:restartNumberingAfterBreak="0">
+  <w:abstractNum w:abstractNumId="2">
     <w:nsid w:val="4AF425CA"/>
     <w:multiLevelType w:val="multilevel"/>
     <w:tmpl w:val="BD0CF6EC"/>
@@ -4107,7 +4326,7 @@
       </w:pPr>
     </w:lvl>
   </w:abstractNum>
-  <w:abstractNum w:abstractNumId="3" w15:restartNumberingAfterBreak="0">
+  <w:abstractNum w:abstractNumId="3">
     <w:nsid w:val="4DA333DF"/>
     <w:multiLevelType w:val="multilevel"/>
     <w:tmpl w:val="7A0E05BA"/>
@@ -4220,7 +4439,7 @@
       </w:pPr>
     </w:lvl>
   </w:abstractNum>
-  <w:abstractNum w:abstractNumId="4" w15:restartNumberingAfterBreak="0">
+  <w:abstractNum w:abstractNumId="4">
     <w:nsid w:val="792E2382"/>
     <w:multiLevelType w:val="hybridMultilevel"/>
     <w:tmpl w:val="B04AA77A"/>
@@ -4352,7 +4571,7 @@
 </file>
 
 <file path=word/styles.xml><?xml version="1.0" encoding="utf-8"?>
-<w:styles xmlns:mc="http://schemas.openxmlformats.org/markup-compatibility/2006" xmlns:r="http://schemas.openxmlformats.org/officeDocument/2006/relationships" xmlns:w="http://schemas.openxmlformats.org/wordprocessingml/2006/main" xmlns:w14="http://schemas.microsoft.com/office/word/2010/wordml" xmlns:w15="http://schemas.microsoft.com/office/word/2012/wordml" xmlns:w16cid="http://schemas.microsoft.com/office/word/2016/wordml/cid" xmlns:w16se="http://schemas.microsoft.com/office/word/2015/wordml/symex" mc:Ignorable="w14 w15 w16se w16cid">
+<w:styles xmlns:mc="http://schemas.openxmlformats.org/markup-compatibility/2006" xmlns:r="http://schemas.openxmlformats.org/officeDocument/2006/relationships" xmlns:w="http://schemas.openxmlformats.org/wordprocessingml/2006/main" xmlns:w14="http://schemas.microsoft.com/office/word/2010/wordml" mc:Ignorable="w14">
   <w:docDefaults>
     <w:rPrDefault>
       <w:rPr>
@@ -4362,384 +4581,144 @@
     </w:rPrDefault>
     <w:pPrDefault/>
   </w:docDefaults>
-  <w:latentStyles w:defLockedState="0" w:defUIPriority="99" w:defSemiHidden="0" w:defUnhideWhenUsed="0" w:defQFormat="0" w:count="377">
-    <w:lsdException w:name="Normal" w:uiPriority="0" w:qFormat="1"/>
-    <w:lsdException w:name="heading 1" w:uiPriority="9" w:qFormat="1"/>
-    <w:lsdException w:name="heading 2" w:semiHidden="1" w:uiPriority="9" w:unhideWhenUsed="1" w:qFormat="1"/>
-    <w:lsdException w:name="heading 3" w:semiHidden="1" w:uiPriority="9" w:unhideWhenUsed="1" w:qFormat="1"/>
-    <w:lsdException w:name="heading 4" w:semiHidden="1" w:uiPriority="9" w:unhideWhenUsed="1" w:qFormat="1"/>
-    <w:lsdException w:name="heading 5" w:semiHidden="1" w:uiPriority="9" w:unhideWhenUsed="1" w:qFormat="1"/>
-    <w:lsdException w:name="heading 6" w:semiHidden="1" w:uiPriority="9" w:unhideWhenUsed="1" w:qFormat="1"/>
-    <w:lsdException w:name="heading 7" w:semiHidden="1" w:uiPriority="9" w:unhideWhenUsed="1" w:qFormat="1"/>
-    <w:lsdException w:name="heading 8" w:semiHidden="1" w:uiPriority="9" w:unhideWhenUsed="1" w:qFormat="1"/>
-    <w:lsdException w:name="heading 9" w:semiHidden="1" w:uiPriority="9" w:unhideWhenUsed="1" w:qFormat="1"/>
-    <w:lsdException w:name="index 1" w:semiHidden="1" w:unhideWhenUsed="1"/>
-    <w:lsdException w:name="index 2" w:semiHidden="1" w:unhideWhenUsed="1"/>
-    <w:lsdException w:name="index 3" w:semiHidden="1" w:unhideWhenUsed="1"/>
-    <w:lsdException w:name="index 4" w:semiHidden="1" w:unhideWhenUsed="1"/>
-    <w:lsdException w:name="index 5" w:semiHidden="1" w:unhideWhenUsed="1"/>
-    <w:lsdException w:name="index 6" w:semiHidden="1" w:unhideWhenUsed="1"/>
-    <w:lsdException w:name="index 7" w:semiHidden="1" w:unhideWhenUsed="1"/>
-    <w:lsdException w:name="index 8" w:semiHidden="1" w:unhideWhenUsed="1"/>
-    <w:lsdException w:name="index 9" w:semiHidden="1" w:unhideWhenUsed="1"/>
-    <w:lsdException w:name="toc 1" w:semiHidden="1" w:uiPriority="39" w:unhideWhenUsed="1"/>
-    <w:lsdException w:name="toc 2" w:semiHidden="1" w:uiPriority="39" w:unhideWhenUsed="1"/>
-    <w:lsdException w:name="toc 3" w:semiHidden="1" w:uiPriority="39" w:unhideWhenUsed="1"/>
-    <w:lsdException w:name="toc 4" w:semiHidden="1" w:uiPriority="39" w:unhideWhenUsed="1"/>
-    <w:lsdException w:name="toc 5" w:semiHidden="1" w:uiPriority="39" w:unhideWhenUsed="1"/>
-    <w:lsdException w:name="toc 6" w:semiHidden="1" w:uiPriority="39" w:unhideWhenUsed="1"/>
-    <w:lsdException w:name="toc 7" w:semiHidden="1" w:uiPriority="39" w:unhideWhenUsed="1"/>
-    <w:lsdException w:name="toc 8" w:semiHidden="1" w:uiPriority="39" w:unhideWhenUsed="1"/>
-    <w:lsdException w:name="toc 9" w:semiHidden="1" w:uiPriority="39" w:unhideWhenUsed="1"/>
-    <w:lsdException w:name="Normal Indent" w:semiHidden="1" w:unhideWhenUsed="1"/>
-    <w:lsdException w:name="footnote text" w:semiHidden="1" w:unhideWhenUsed="1"/>
-    <w:lsdException w:name="annotation text" w:semiHidden="1" w:unhideWhenUsed="1"/>
-    <w:lsdException w:name="header" w:semiHidden="1" w:unhideWhenUsed="1"/>
-    <w:lsdException w:name="footer" w:semiHidden="1" w:unhideWhenUsed="1"/>
-    <w:lsdException w:name="index heading" w:semiHidden="1" w:unhideWhenUsed="1"/>
-    <w:lsdException w:name="caption" w:semiHidden="1" w:uiPriority="35" w:unhideWhenUsed="1" w:qFormat="1"/>
-    <w:lsdException w:name="table of figures" w:semiHidden="1" w:unhideWhenUsed="1"/>
-    <w:lsdException w:name="envelope address" w:semiHidden="1" w:unhideWhenUsed="1"/>
-    <w:lsdException w:name="envelope return" w:semiHidden="1" w:unhideWhenUsed="1"/>
-    <w:lsdException w:name="footnote reference" w:semiHidden="1" w:unhideWhenUsed="1"/>
-    <w:lsdException w:name="annotation reference" w:semiHidden="1" w:unhideWhenUsed="1"/>
-    <w:lsdException w:name="line number" w:semiHidden="1" w:unhideWhenUsed="1"/>
-    <w:lsdException w:name="page number" w:semiHidden="1" w:unhideWhenUsed="1"/>
-    <w:lsdException w:name="endnote reference" w:semiHidden="1" w:unhideWhenUsed="1"/>
-    <w:lsdException w:name="endnote text" w:semiHidden="1" w:unhideWhenUsed="1"/>
-    <w:lsdException w:name="table of authorities" w:semiHidden="1" w:unhideWhenUsed="1"/>
-    <w:lsdException w:name="macro" w:semiHidden="1" w:unhideWhenUsed="1"/>
-    <w:lsdException w:name="toa heading" w:semiHidden="1" w:unhideWhenUsed="1"/>
-    <w:lsdException w:name="List" w:semiHidden="1" w:unhideWhenUsed="1"/>
-    <w:lsdException w:name="List Bullet" w:semiHidden="1" w:unhideWhenUsed="1"/>
-    <w:lsdException w:name="List Number" w:semiHidden="1" w:unhideWhenUsed="1"/>
-    <w:lsdException w:name="List 2" w:semiHidden="1" w:unhideWhenUsed="1"/>
-    <w:lsdException w:name="List 3" w:semiHidden="1" w:unhideWhenUsed="1"/>
-    <w:lsdException w:name="List 4" w:semiHidden="1" w:unhideWhenUsed="1"/>
-    <w:lsdException w:name="List 5" w:semiHidden="1" w:unhideWhenUsed="1"/>
-    <w:lsdException w:name="List Bullet 2" w:semiHidden="1" w:unhideWhenUsed="1"/>
-    <w:lsdException w:name="List Bullet 3" w:semiHidden="1" w:unhideWhenUsed="1"/>
-    <w:lsdException w:name="List Bullet 4" w:semiHidden="1" w:unhideWhenUsed="1"/>
-    <w:lsdException w:name="List Bullet 5" w:semiHidden="1" w:unhideWhenUsed="1"/>
-    <w:lsdException w:name="List Number 2" w:semiHidden="1" w:unhideWhenUsed="1"/>
-    <w:lsdException w:name="List Number 3" w:semiHidden="1" w:unhideWhenUsed="1"/>
-    <w:lsdException w:name="List Number 4" w:semiHidden="1" w:unhideWhenUsed="1"/>
-    <w:lsdException w:name="List Number 5" w:semiHidden="1" w:unhideWhenUsed="1"/>
-    <w:lsdException w:name="Title" w:uiPriority="10" w:qFormat="1"/>
-    <w:lsdException w:name="Closing" w:semiHidden="1" w:unhideWhenUsed="1"/>
-    <w:lsdException w:name="Signature" w:semiHidden="1" w:unhideWhenUsed="1"/>
-    <w:lsdException w:name="Default Paragraph Font" w:semiHidden="1" w:uiPriority="1" w:unhideWhenUsed="1"/>
-    <w:lsdException w:name="Body Text" w:semiHidden="1" w:unhideWhenUsed="1"/>
-    <w:lsdException w:name="Body Text Indent" w:semiHidden="1" w:unhideWhenUsed="1"/>
-    <w:lsdException w:name="List Continue" w:semiHidden="1" w:unhideWhenUsed="1"/>
-    <w:lsdException w:name="List Continue 2" w:semiHidden="1" w:unhideWhenUsed="1"/>
-    <w:lsdException w:name="List Continue 3" w:semiHidden="1" w:unhideWhenUsed="1"/>
-    <w:lsdException w:name="List Continue 4" w:semiHidden="1" w:unhideWhenUsed="1"/>
-    <w:lsdException w:name="List Continue 5" w:semiHidden="1" w:unhideWhenUsed="1"/>
-    <w:lsdException w:name="Message Header" w:semiHidden="1" w:unhideWhenUsed="1"/>
-    <w:lsdException w:name="Subtitle" w:uiPriority="11" w:qFormat="1"/>
-    <w:lsdException w:name="Salutation" w:semiHidden="1" w:unhideWhenUsed="1"/>
-    <w:lsdException w:name="Date" w:semiHidden="1" w:unhideWhenUsed="1"/>
-    <w:lsdException w:name="Body Text First Indent" w:semiHidden="1" w:unhideWhenUsed="1"/>
-    <w:lsdException w:name="Body Text First Indent 2" w:semiHidden="1" w:unhideWhenUsed="1"/>
-    <w:lsdException w:name="Note Heading" w:semiHidden="1" w:unhideWhenUsed="1"/>
-    <w:lsdException w:name="Body Text 2" w:semiHidden="1" w:unhideWhenUsed="1"/>
-    <w:lsdException w:name="Body Text 3" w:semiHidden="1" w:unhideWhenUsed="1"/>
-    <w:lsdException w:name="Body Text Indent 2" w:semiHidden="1" w:unhideWhenUsed="1"/>
-    <w:lsdException w:name="Body Text Indent 3" w:semiHidden="1" w:unhideWhenUsed="1"/>
-    <w:lsdException w:name="Block Text" w:semiHidden="1" w:unhideWhenUsed="1"/>
-    <w:lsdException w:name="Hyperlink" w:semiHidden="1" w:unhideWhenUsed="1"/>
-    <w:lsdException w:name="FollowedHyperlink" w:semiHidden="1" w:unhideWhenUsed="1"/>
-    <w:lsdException w:name="Strong" w:uiPriority="22" w:qFormat="1"/>
-    <w:lsdException w:name="Emphasis" w:uiPriority="20" w:qFormat="1"/>
-    <w:lsdException w:name="Document Map" w:semiHidden="1" w:unhideWhenUsed="1"/>
-    <w:lsdException w:name="Plain Text" w:semiHidden="1" w:unhideWhenUsed="1"/>
-    <w:lsdException w:name="E-mail Signature" w:semiHidden="1" w:unhideWhenUsed="1"/>
-    <w:lsdException w:name="HTML Top of Form" w:semiHidden="1" w:unhideWhenUsed="1"/>
-    <w:lsdException w:name="HTML Bottom of Form" w:semiHidden="1" w:unhideWhenUsed="1"/>
-    <w:lsdException w:name="Normal (Web)" w:semiHidden="1" w:unhideWhenUsed="1"/>
-    <w:lsdException w:name="HTML Acronym" w:semiHidden="1" w:unhideWhenUsed="1"/>
-    <w:lsdException w:name="HTML Address" w:semiHidden="1" w:unhideWhenUsed="1"/>
-    <w:lsdException w:name="HTML Cite" w:semiHidden="1" w:unhideWhenUsed="1"/>
-    <w:lsdException w:name="HTML Code" w:semiHidden="1" w:unhideWhenUsed="1"/>
-    <w:lsdException w:name="HTML Definition" w:semiHidden="1" w:unhideWhenUsed="1"/>
-    <w:lsdException w:name="HTML Keyboard" w:semiHidden="1" w:unhideWhenUsed="1"/>
-    <w:lsdException w:name="HTML Preformatted" w:semiHidden="1" w:unhideWhenUsed="1"/>
-    <w:lsdException w:name="HTML Sample" w:semiHidden="1" w:unhideWhenUsed="1"/>
-    <w:lsdException w:name="HTML Typewriter" w:semiHidden="1" w:unhideWhenUsed="1"/>
-    <w:lsdException w:name="HTML Variable" w:semiHidden="1" w:unhideWhenUsed="1"/>
-    <w:lsdException w:name="Normal Table" w:semiHidden="1" w:unhideWhenUsed="1"/>
-    <w:lsdException w:name="annotation subject" w:semiHidden="1" w:unhideWhenUsed="1"/>
-    <w:lsdException w:name="No List" w:semiHidden="1" w:unhideWhenUsed="1"/>
-    <w:lsdException w:name="Outline List 1" w:semiHidden="1" w:unhideWhenUsed="1"/>
-    <w:lsdException w:name="Outline List 2" w:semiHidden="1" w:unhideWhenUsed="1"/>
-    <w:lsdException w:name="Outline List 3" w:semiHidden="1" w:unhideWhenUsed="1"/>
-    <w:lsdException w:name="Table Simple 1" w:semiHidden="1" w:unhideWhenUsed="1"/>
-    <w:lsdException w:name="Table Simple 2" w:semiHidden="1" w:unhideWhenUsed="1"/>
-    <w:lsdException w:name="Table Simple 3" w:semiHidden="1" w:unhideWhenUsed="1"/>
-    <w:lsdException w:name="Table Classic 1" w:semiHidden="1" w:unhideWhenUsed="1"/>
-    <w:lsdException w:name="Table Classic 2" w:semiHidden="1" w:unhideWhenUsed="1"/>
-    <w:lsdException w:name="Table Classic 3" w:semiHidden="1" w:unhideWhenUsed="1"/>
-    <w:lsdException w:name="Table Classic 4" w:semiHidden="1" w:unhideWhenUsed="1"/>
-    <w:lsdException w:name="Table Colorful 1" w:semiHidden="1" w:unhideWhenUsed="1"/>
-    <w:lsdException w:name="Table Colorful 2" w:semiHidden="1" w:unhideWhenUsed="1"/>
-    <w:lsdException w:name="Table Colorful 3" w:semiHidden="1" w:unhideWhenUsed="1"/>
-    <w:lsdException w:name="Table Columns 1" w:semiHidden="1" w:unhideWhenUsed="1"/>
-    <w:lsdException w:name="Table Columns 2" w:semiHidden="1" w:unhideWhenUsed="1"/>
-    <w:lsdException w:name="Table Columns 3" w:semiHidden="1" w:unhideWhenUsed="1"/>
-    <w:lsdException w:name="Table Columns 4" w:semiHidden="1" w:unhideWhenUsed="1"/>
-    <w:lsdException w:name="Table Columns 5" w:semiHidden="1" w:unhideWhenUsed="1"/>
-    <w:lsdException w:name="Table Grid 1" w:semiHidden="1" w:unhideWhenUsed="1"/>
-    <w:lsdException w:name="Table Grid 2" w:semiHidden="1" w:unhideWhenUsed="1"/>
-    <w:lsdException w:name="Table Grid 3" w:semiHidden="1" w:unhideWhenUsed="1"/>
-    <w:lsdException w:name="Table Grid 4" w:semiHidden="1" w:unhideWhenUsed="1"/>
-    <w:lsdException w:name="Table Grid 5" w:semiHidden="1" w:unhideWhenUsed="1"/>
-    <w:lsdException w:name="Table Grid 6" w:semiHidden="1" w:unhideWhenUsed="1"/>
-    <w:lsdException w:name="Table Grid 7" w:semiHidden="1" w:unhideWhenUsed="1"/>
-    <w:lsdException w:name="Table Grid 8" w:semiHidden="1" w:unhideWhenUsed="1"/>
-    <w:lsdException w:name="Table List 1" w:semiHidden="1" w:unhideWhenUsed="1"/>
-    <w:lsdException w:name="Table List 2" w:semiHidden="1" w:unhideWhenUsed="1"/>
-    <w:lsdException w:name="Table List 3" w:semiHidden="1" w:unhideWhenUsed="1"/>
-    <w:lsdException w:name="Table List 4" w:semiHidden="1" w:unhideWhenUsed="1"/>
-    <w:lsdException w:name="Table List 5" w:semiHidden="1" w:unhideWhenUsed="1"/>
-    <w:lsdException w:name="Table List 6" w:semiHidden="1" w:unhideWhenUsed="1"/>
-    <w:lsdException w:name="Table List 7" w:semiHidden="1" w:unhideWhenUsed="1"/>
-    <w:lsdException w:name="Table List 8" w:semiHidden="1" w:unhideWhenUsed="1"/>
-    <w:lsdException w:name="Table 3D effects 1" w:semiHidden="1" w:unhideWhenUsed="1"/>
-    <w:lsdException w:name="Table 3D effects 2" w:semiHidden="1" w:unhideWhenUsed="1"/>
-    <w:lsdException w:name="Table 3D effects 3" w:semiHidden="1" w:unhideWhenUsed="1"/>
-    <w:lsdException w:name="Table Contemporary" w:semiHidden="1" w:unhideWhenUsed="1"/>
-    <w:lsdException w:name="Table Elegant" w:semiHidden="1" w:unhideWhenUsed="1"/>
-    <w:lsdException w:name="Table Professional" w:semiHidden="1" w:unhideWhenUsed="1"/>
-    <w:lsdException w:name="Table Subtle 1" w:semiHidden="1" w:unhideWhenUsed="1"/>
-    <w:lsdException w:name="Table Subtle 2" w:semiHidden="1" w:unhideWhenUsed="1"/>
-    <w:lsdException w:name="Table Web 1" w:semiHidden="1" w:unhideWhenUsed="1"/>
-    <w:lsdException w:name="Table Web 2" w:semiHidden="1" w:unhideWhenUsed="1"/>
-    <w:lsdException w:name="Table Web 3" w:semiHidden="1" w:unhideWhenUsed="1"/>
-    <w:lsdException w:name="Balloon Text" w:semiHidden="1" w:unhideWhenUsed="1"/>
-    <w:lsdException w:name="Table Grid" w:uiPriority="39"/>
-    <w:lsdException w:name="Table Theme" w:semiHidden="1" w:unhideWhenUsed="1"/>
-    <w:lsdException w:name="Placeholder Text" w:semiHidden="1"/>
-    <w:lsdException w:name="No Spacing" w:uiPriority="1" w:qFormat="1"/>
-    <w:lsdException w:name="Light Shading" w:uiPriority="60"/>
-    <w:lsdException w:name="Light List" w:uiPriority="61"/>
-    <w:lsdException w:name="Light Grid" w:uiPriority="62"/>
-    <w:lsdException w:name="Medium Shading 1" w:uiPriority="63"/>
-    <w:lsdException w:name="Medium Shading 2" w:uiPriority="64"/>
-    <w:lsdException w:name="Medium List 1" w:uiPriority="65"/>
-    <w:lsdException w:name="Medium List 2" w:uiPriority="66"/>
-    <w:lsdException w:name="Medium Grid 1" w:uiPriority="67"/>
-    <w:lsdException w:name="Medium Grid 2" w:uiPriority="68"/>
-    <w:lsdException w:name="Medium Grid 3" w:uiPriority="69"/>
-    <w:lsdException w:name="Dark List" w:uiPriority="70"/>
-    <w:lsdException w:name="Colorful Shading" w:uiPriority="71"/>
-    <w:lsdException w:name="Colorful List" w:uiPriority="72"/>
-    <w:lsdException w:name="Colorful Grid" w:uiPriority="73"/>
-    <w:lsdException w:name="Light Shading Accent 1" w:uiPriority="60"/>
-    <w:lsdException w:name="Light List Accent 1" w:uiPriority="61"/>
-    <w:lsdException w:name="Light Grid Accent 1" w:uiPriority="62"/>
-    <w:lsdException w:name="Medium Shading 1 Accent 1" w:uiPriority="63"/>
-    <w:lsdException w:name="Medium Shading 2 Accent 1" w:uiPriority="64"/>
-    <w:lsdException w:name="Medium List 1 Accent 1" w:uiPriority="65"/>
-    <w:lsdException w:name="Revision" w:semiHidden="1"/>
-    <w:lsdException w:name="List Paragraph" w:uiPriority="34" w:qFormat="1"/>
-    <w:lsdException w:name="Quote" w:uiPriority="29" w:qFormat="1"/>
-    <w:lsdException w:name="Intense Quote" w:uiPriority="30" w:qFormat="1"/>
-    <w:lsdException w:name="Medium List 2 Accent 1" w:uiPriority="66"/>
-    <w:lsdException w:name="Medium Grid 1 Accent 1" w:uiPriority="67"/>
-    <w:lsdException w:name="Medium Grid 2 Accent 1" w:uiPriority="68"/>
-    <w:lsdException w:name="Medium Grid 3 Accent 1" w:uiPriority="69"/>
-    <w:lsdException w:name="Dark List Accent 1" w:uiPriority="70"/>
-    <w:lsdException w:name="Colorful Shading Accent 1" w:uiPriority="71"/>
-    <w:lsdException w:name="Colorful List Accent 1" w:uiPriority="72"/>
-    <w:lsdException w:name="Colorful Grid Accent 1" w:uiPriority="73"/>
-    <w:lsdException w:name="Light Shading Accent 2" w:uiPriority="60"/>
-    <w:lsdException w:name="Light List Accent 2" w:uiPriority="61"/>
-    <w:lsdException w:name="Light Grid Accent 2" w:uiPriority="62"/>
-    <w:lsdException w:name="Medium Shading 1 Accent 2" w:uiPriority="63"/>
-    <w:lsdException w:name="Medium Shading 2 Accent 2" w:uiPriority="64"/>
-    <w:lsdException w:name="Medium List 1 Accent 2" w:uiPriority="65"/>
-    <w:lsdException w:name="Medium List 2 Accent 2" w:uiPriority="66"/>
-    <w:lsdException w:name="Medium Grid 1 Accent 2" w:uiPriority="67"/>
-    <w:lsdException w:name="Medium Grid 2 Accent 2" w:uiPriority="68"/>
-    <w:lsdException w:name="Medium Grid 3 Accent 2" w:uiPriority="69"/>
-    <w:lsdException w:name="Dark List Accent 2" w:uiPriority="70"/>
-    <w:lsdException w:name="Colorful Shading Accent 2" w:uiPriority="71"/>
-    <w:lsdException w:name="Colorful List Accent 2" w:uiPriority="72"/>
-    <w:lsdException w:name="Colorful Grid Accent 2" w:uiPriority="73"/>
-    <w:lsdException w:name="Light Shading Accent 3" w:uiPriority="60"/>
-    <w:lsdException w:name="Light List Accent 3" w:uiPriority="61"/>
-    <w:lsdException w:name="Light Grid Accent 3" w:uiPriority="62"/>
-    <w:lsdException w:name="Medium Shading 1 Accent 3" w:uiPriority="63"/>
-    <w:lsdException w:name="Medium Shading 2 Accent 3" w:uiPriority="64"/>
-    <w:lsdException w:name="Medium List 1 Accent 3" w:uiPriority="65"/>
-    <w:lsdException w:name="Medium List 2 Accent 3" w:uiPriority="66"/>
-    <w:lsdException w:name="Medium Grid 1 Accent 3" w:uiPriority="67"/>
-    <w:lsdException w:name="Medium Grid 2 Accent 3" w:uiPriority="68"/>
-    <w:lsdException w:name="Medium Grid 3 Accent 3" w:uiPriority="69"/>
-    <w:lsdException w:name="Dark List Accent 3" w:uiPriority="70"/>
-    <w:lsdException w:name="Colorful Shading Accent 3" w:uiPriority="71"/>
-    <w:lsdException w:name="Colorful List Accent 3" w:uiPriority="72"/>
-    <w:lsdException w:name="Colorful Grid Accent 3" w:uiPriority="73"/>
-    <w:lsdException w:name="Light Shading Accent 4" w:uiPriority="60"/>
-    <w:lsdException w:name="Light List Accent 4" w:uiPriority="61"/>
-    <w:lsdException w:name="Light Grid Accent 4" w:uiPriority="62"/>
-    <w:lsdException w:name="Medium Shading 1 Accent 4" w:uiPriority="63"/>
-    <w:lsdException w:name="Medium Shading 2 Accent 4" w:uiPriority="64"/>
-    <w:lsdException w:name="Medium List 1 Accent 4" w:uiPriority="65"/>
-    <w:lsdException w:name="Medium List 2 Accent 4" w:uiPriority="66"/>
-    <w:lsdException w:name="Medium Grid 1 Accent 4" w:uiPriority="67"/>
-    <w:lsdException w:name="Medium Grid 2 Accent 4" w:uiPriority="68"/>
-    <w:lsdException w:name="Medium Grid 3 Accent 4" w:uiPriority="69"/>
-    <w:lsdException w:name="Dark List Accent 4" w:uiPriority="70"/>
-    <w:lsdException w:name="Colorful Shading Accent 4" w:uiPriority="71"/>
-    <w:lsdException w:name="Colorful List Accent 4" w:uiPriority="72"/>
-    <w:lsdException w:name="Colorful Grid Accent 4" w:uiPriority="73"/>
-    <w:lsdException w:name="Light Shading Accent 5" w:uiPriority="60"/>
-    <w:lsdException w:name="Light List Accent 5" w:uiPriority="61"/>
-    <w:lsdException w:name="Light Grid Accent 5" w:uiPriority="62"/>
-    <w:lsdException w:name="Medium Shading 1 Accent 5" w:uiPriority="63"/>
-    <w:lsdException w:name="Medium Shading 2 Accent 5" w:uiPriority="64"/>
-    <w:lsdException w:name="Medium List 1 Accent 5" w:uiPriority="65"/>
-    <w:lsdException w:name="Medium List 2 Accent 5" w:uiPriority="66"/>
-    <w:lsdException w:name="Medium Grid 1 Accent 5" w:uiPriority="67"/>
-    <w:lsdException w:name="Medium Grid 2 Accent 5" w:uiPriority="68"/>
-    <w:lsdException w:name="Medium Grid 3 Accent 5" w:uiPriority="69"/>
-    <w:lsdException w:name="Dark List Accent 5" w:uiPriority="70"/>
-    <w:lsdException w:name="Colorful Shading Accent 5" w:uiPriority="71"/>
-    <w:lsdException w:name="Colorful List Accent 5" w:uiPriority="72"/>
-    <w:lsdException w:name="Colorful Grid Accent 5" w:uiPriority="73"/>
-    <w:lsdException w:name="Light Shading Accent 6" w:uiPriority="60"/>
-    <w:lsdException w:name="Light List Accent 6" w:uiPriority="61"/>
-    <w:lsdException w:name="Light Grid Accent 6" w:uiPriority="62"/>
-    <w:lsdException w:name="Medium Shading 1 Accent 6" w:uiPriority="63"/>
-    <w:lsdException w:name="Medium Shading 2 Accent 6" w:uiPriority="64"/>
-    <w:lsdException w:name="Medium List 1 Accent 6" w:uiPriority="65"/>
-    <w:lsdException w:name="Medium List 2 Accent 6" w:uiPriority="66"/>
-    <w:lsdException w:name="Medium Grid 1 Accent 6" w:uiPriority="67"/>
-    <w:lsdException w:name="Medium Grid 2 Accent 6" w:uiPriority="68"/>
-    <w:lsdException w:name="Medium Grid 3 Accent 6" w:uiPriority="69"/>
-    <w:lsdException w:name="Dark List Accent 6" w:uiPriority="70"/>
-    <w:lsdException w:name="Colorful Shading Accent 6" w:uiPriority="71"/>
-    <w:lsdException w:name="Colorful List Accent 6" w:uiPriority="72"/>
-    <w:lsdException w:name="Colorful Grid Accent 6" w:uiPriority="73"/>
-    <w:lsdException w:name="Subtle Emphasis" w:uiPriority="19" w:qFormat="1"/>
-    <w:lsdException w:name="Intense Emphasis" w:uiPriority="21" w:qFormat="1"/>
-    <w:lsdException w:name="Subtle Reference" w:uiPriority="31" w:qFormat="1"/>
-    <w:lsdException w:name="Intense Reference" w:uiPriority="32" w:qFormat="1"/>
-    <w:lsdException w:name="Book Title" w:uiPriority="33" w:qFormat="1"/>
-    <w:lsdException w:name="Bibliography" w:semiHidden="1" w:uiPriority="37" w:unhideWhenUsed="1"/>
-    <w:lsdException w:name="TOC Heading" w:semiHidden="1" w:uiPriority="39" w:unhideWhenUsed="1" w:qFormat="1"/>
-    <w:lsdException w:name="Plain Table 1" w:uiPriority="41"/>
-    <w:lsdException w:name="Plain Table 2" w:uiPriority="42"/>
-    <w:lsdException w:name="Plain Table 3" w:uiPriority="43"/>
-    <w:lsdException w:name="Plain Table 4" w:uiPriority="44"/>
-    <w:lsdException w:name="Plain Table 5" w:uiPriority="45"/>
-    <w:lsdException w:name="Grid Table Light" w:uiPriority="40"/>
-    <w:lsdException w:name="Grid Table 1 Light" w:uiPriority="46"/>
-    <w:lsdException w:name="Grid Table 2" w:uiPriority="47"/>
-    <w:lsdException w:name="Grid Table 3" w:uiPriority="48"/>
-    <w:lsdException w:name="Grid Table 4" w:uiPriority="49"/>
-    <w:lsdException w:name="Grid Table 5 Dark" w:uiPriority="50"/>
-    <w:lsdException w:name="Grid Table 6 Colorful" w:uiPriority="51"/>
-    <w:lsdException w:name="Grid Table 7 Colorful" w:uiPriority="52"/>
-    <w:lsdException w:name="Grid Table 1 Light Accent 1" w:uiPriority="46"/>
-    <w:lsdException w:name="Grid Table 2 Accent 1" w:uiPriority="47"/>
-    <w:lsdException w:name="Grid Table 3 Accent 1" w:uiPriority="48"/>
-    <w:lsdException w:name="Grid Table 4 Accent 1" w:uiPriority="49"/>
-    <w:lsdException w:name="Grid Table 5 Dark Accent 1" w:uiPriority="50"/>
-    <w:lsdException w:name="Grid Table 6 Colorful Accent 1" w:uiPriority="51"/>
-    <w:lsdException w:name="Grid Table 7 Colorful Accent 1" w:uiPriority="52"/>
-    <w:lsdException w:name="Grid Table 1 Light Accent 2" w:uiPriority="46"/>
-    <w:lsdException w:name="Grid Table 2 Accent 2" w:uiPriority="47"/>
-    <w:lsdException w:name="Grid Table 3 Accent 2" w:uiPriority="48"/>
-    <w:lsdException w:name="Grid Table 4 Accent 2" w:uiPriority="49"/>
-    <w:lsdException w:name="Grid Table 5 Dark Accent 2" w:uiPriority="50"/>
-    <w:lsdException w:name="Grid Table 6 Colorful Accent 2" w:uiPriority="51"/>
-    <w:lsdException w:name="Grid Table 7 Colorful Accent 2" w:uiPriority="52"/>
-    <w:lsdException w:name="Grid Table 1 Light Accent 3" w:uiPriority="46"/>
-    <w:lsdException w:name="Grid Table 2 Accent 3" w:uiPriority="47"/>
-    <w:lsdException w:name="Grid Table 3 Accent 3" w:uiPriority="48"/>
-    <w:lsdException w:name="Grid Table 4 Accent 3" w:uiPriority="49"/>
-    <w:lsdException w:name="Grid Table 5 Dark Accent 3" w:uiPriority="50"/>
-    <w:lsdException w:name="Grid Table 6 Colorful Accent 3" w:uiPriority="51"/>
-    <w:lsdException w:name="Grid Table 7 Colorful Accent 3" w:uiPriority="52"/>
-    <w:lsdException w:name="Grid Table 1 Light Accent 4" w:uiPriority="46"/>
-    <w:lsdException w:name="Grid Table 2 Accent 4" w:uiPriority="47"/>
-    <w:lsdException w:name="Grid Table 3 Accent 4" w:uiPriority="48"/>
-    <w:lsdException w:name="Grid Table 4 Accent 4" w:uiPriority="49"/>
-    <w:lsdException w:name="Grid Table 5 Dark Accent 4" w:uiPriority="50"/>
-    <w:lsdException w:name="Grid Table 6 Colorful Accent 4" w:uiPriority="51"/>
-    <w:lsdException w:name="Grid Table 7 Colorful Accent 4" w:uiPriority="52"/>
-    <w:lsdException w:name="Grid Table 1 Light Accent 5" w:uiPriority="46"/>
-    <w:lsdException w:name="Grid Table 2 Accent 5" w:uiPriority="47"/>
-    <w:lsdException w:name="Grid Table 3 Accent 5" w:uiPriority="48"/>
-    <w:lsdException w:name="Grid Table 4 Accent 5" w:uiPriority="49"/>
-    <w:lsdException w:name="Grid Table 5 Dark Accent 5" w:uiPriority="50"/>
-    <w:lsdException w:name="Grid Table 6 Colorful Accent 5" w:uiPriority="51"/>
-    <w:lsdException w:name="Grid Table 7 Colorful Accent 5" w:uiPriority="52"/>
-    <w:lsdException w:name="Grid Table 1 Light Accent 6" w:uiPriority="46"/>
-    <w:lsdException w:name="Grid Table 2 Accent 6" w:uiPriority="47"/>
-    <w:lsdException w:name="Grid Table 3 Accent 6" w:uiPriority="48"/>
-    <w:lsdException w:name="Grid Table 4 Accent 6" w:uiPriority="49"/>
-    <w:lsdException w:name="Grid Table 5 Dark Accent 6" w:uiPriority="50"/>
-    <w:lsdException w:name="Grid Table 6 Colorful Accent 6" w:uiPriority="51"/>
-    <w:lsdException w:name="Grid Table 7 Colorful Accent 6" w:uiPriority="52"/>
-    <w:lsdException w:name="List Table 1 Light" w:uiPriority="46"/>
-    <w:lsdException w:name="List Table 2" w:uiPriority="47"/>
-    <w:lsdException w:name="List Table 3" w:uiPriority="48"/>
-    <w:lsdException w:name="List Table 4" w:uiPriority="49"/>
-    <w:lsdException w:name="List Table 5 Dark" w:uiPriority="50"/>
-    <w:lsdException w:name="List Table 6 Colorful" w:uiPriority="51"/>
-    <w:lsdException w:name="List Table 7 Colorful" w:uiPriority="52"/>
-    <w:lsdException w:name="List Table 1 Light Accent 1" w:uiPriority="46"/>
-    <w:lsdException w:name="List Table 2 Accent 1" w:uiPriority="47"/>
-    <w:lsdException w:name="List Table 3 Accent 1" w:uiPriority="48"/>
-    <w:lsdException w:name="List Table 4 Accent 1" w:uiPriority="49"/>
-    <w:lsdException w:name="List Table 5 Dark Accent 1" w:uiPriority="50"/>
-    <w:lsdException w:name="List Table 6 Colorful Accent 1" w:uiPriority="51"/>
-    <w:lsdException w:name="List Table 7 Colorful Accent 1" w:uiPriority="52"/>
-    <w:lsdException w:name="List Table 1 Light Accent 2" w:uiPriority="46"/>
-    <w:lsdException w:name="List Table 2 Accent 2" w:uiPriority="47"/>
-    <w:lsdException w:name="List Table 3 Accent 2" w:uiPriority="48"/>
-    <w:lsdException w:name="List Table 4 Accent 2" w:uiPriority="49"/>
-    <w:lsdException w:name="List Table 5 Dark Accent 2" w:uiPriority="50"/>
-    <w:lsdException w:name="List Table 6 Colorful Accent 2" w:uiPriority="51"/>
-    <w:lsdException w:name="List Table 7 Colorful Accent 2" w:uiPriority="52"/>
-    <w:lsdException w:name="List Table 1 Light Accent 3" w:uiPriority="46"/>
-    <w:lsdException w:name="List Table 2 Accent 3" w:uiPriority="47"/>
-    <w:lsdException w:name="List Table 3 Accent 3" w:uiPriority="48"/>
-    <w:lsdException w:name="List Table 4 Accent 3" w:uiPriority="49"/>
-    <w:lsdException w:name="List Table 5 Dark Accent 3" w:uiPriority="50"/>
-    <w:lsdException w:name="List Table 6 Colorful Accent 3" w:uiPriority="51"/>
-    <w:lsdException w:name="List Table 7 Colorful Accent 3" w:uiPriority="52"/>
-    <w:lsdException w:name="List Table 1 Light Accent 4" w:uiPriority="46"/>
-    <w:lsdException w:name="List Table 2 Accent 4" w:uiPriority="47"/>
-    <w:lsdException w:name="List Table 3 Accent 4" w:uiPriority="48"/>
-    <w:lsdException w:name="List Table 4 Accent 4" w:uiPriority="49"/>
-    <w:lsdException w:name="List Table 5 Dark Accent 4" w:uiPriority="50"/>
-    <w:lsdException w:name="List Table 6 Colorful Accent 4" w:uiPriority="51"/>
-    <w:lsdException w:name="List Table 7 Colorful Accent 4" w:uiPriority="52"/>
-    <w:lsdException w:name="List Table 1 Light Accent 5" w:uiPriority="46"/>
-    <w:lsdException w:name="List Table 2 Accent 5" w:uiPriority="47"/>
-    <w:lsdException w:name="List Table 3 Accent 5" w:uiPriority="48"/>
-    <w:lsdException w:name="List Table 4 Accent 5" w:uiPriority="49"/>
-    <w:lsdException w:name="List Table 5 Dark Accent 5" w:uiPriority="50"/>
-    <w:lsdException w:name="List Table 6 Colorful Accent 5" w:uiPriority="51"/>
-    <w:lsdException w:name="List Table 7 Colorful Accent 5" w:uiPriority="52"/>
-    <w:lsdException w:name="List Table 1 Light Accent 6" w:uiPriority="46"/>
-    <w:lsdException w:name="List Table 2 Accent 6" w:uiPriority="47"/>
-    <w:lsdException w:name="List Table 3 Accent 6" w:uiPriority="48"/>
-    <w:lsdException w:name="List Table 4 Accent 6" w:uiPriority="49"/>
-    <w:lsdException w:name="List Table 5 Dark Accent 6" w:uiPriority="50"/>
-    <w:lsdException w:name="List Table 6 Colorful Accent 6" w:uiPriority="51"/>
-    <w:lsdException w:name="List Table 7 Colorful Accent 6" w:uiPriority="52"/>
-    <w:lsdException w:name="Mention" w:semiHidden="1" w:unhideWhenUsed="1"/>
-    <w:lsdException w:name="Smart Hyperlink" w:semiHidden="1" w:unhideWhenUsed="1"/>
-    <w:lsdException w:name="Hashtag" w:semiHidden="1" w:unhideWhenUsed="1"/>
-    <w:lsdException w:name="Unresolved Mention" w:semiHidden="1" w:unhideWhenUsed="1"/>
-    <w:lsdException w:name="Smart Link" w:semiHidden="1" w:unhideWhenUsed="1"/>
-    <w:lsdException w:name="Smart Link Error" w:semiHidden="1" w:unhideWhenUsed="1"/>
+  <w:latentStyles w:defLockedState="0" w:defUIPriority="99" w:defSemiHidden="1" w:defUnhideWhenUsed="1" w:defQFormat="0" w:count="267">
+    <w:lsdException w:name="Normal" w:semiHidden="0" w:uiPriority="0" w:unhideWhenUsed="0" w:qFormat="1"/>
+    <w:lsdException w:name="heading 1" w:semiHidden="0" w:uiPriority="9" w:unhideWhenUsed="0" w:qFormat="1"/>
+    <w:lsdException w:name="heading 2" w:uiPriority="9" w:qFormat="1"/>
+    <w:lsdException w:name="heading 3" w:uiPriority="9" w:qFormat="1"/>
+    <w:lsdException w:name="heading 4" w:uiPriority="9" w:qFormat="1"/>
+    <w:lsdException w:name="heading 5" w:uiPriority="9" w:qFormat="1"/>
+    <w:lsdException w:name="heading 6" w:uiPriority="9" w:qFormat="1"/>
+    <w:lsdException w:name="heading 7" w:uiPriority="9" w:qFormat="1"/>
+    <w:lsdException w:name="heading 8" w:uiPriority="9" w:qFormat="1"/>
+    <w:lsdException w:name="heading 9" w:uiPriority="9" w:qFormat="1"/>
+    <w:lsdException w:name="toc 1" w:uiPriority="39"/>
+    <w:lsdException w:name="toc 2" w:uiPriority="39"/>
+    <w:lsdException w:name="toc 3" w:uiPriority="39"/>
+    <w:lsdException w:name="toc 4" w:uiPriority="39"/>
+    <w:lsdException w:name="toc 5" w:uiPriority="39"/>
+    <w:lsdException w:name="toc 6" w:uiPriority="39"/>
+    <w:lsdException w:name="toc 7" w:uiPriority="39"/>
+    <w:lsdException w:name="toc 8" w:uiPriority="39"/>
+    <w:lsdException w:name="toc 9" w:uiPriority="39"/>
+    <w:lsdException w:name="caption" w:uiPriority="35" w:qFormat="1"/>
+    <w:lsdException w:name="Title" w:semiHidden="0" w:uiPriority="10" w:unhideWhenUsed="0" w:qFormat="1"/>
+    <w:lsdException w:name="Default Paragraph Font" w:uiPriority="1"/>
+    <w:lsdException w:name="Subtitle" w:semiHidden="0" w:uiPriority="11" w:unhideWhenUsed="0" w:qFormat="1"/>
+    <w:lsdException w:name="Strong" w:semiHidden="0" w:uiPriority="22" w:unhideWhenUsed="0" w:qFormat="1"/>
+    <w:lsdException w:name="Emphasis" w:semiHidden="0" w:uiPriority="20" w:unhideWhenUsed="0" w:qFormat="1"/>
+    <w:lsdException w:name="Table Grid" w:semiHidden="0" w:uiPriority="39" w:unhideWhenUsed="0"/>
+    <w:lsdException w:name="Placeholder Text" w:unhideWhenUsed="0"/>
+    <w:lsdException w:name="No Spacing" w:semiHidden="0" w:uiPriority="1" w:unhideWhenUsed="0" w:qFormat="1"/>
+    <w:lsdException w:name="Light Shading" w:semiHidden="0" w:uiPriority="60" w:unhideWhenUsed="0"/>
+    <w:lsdException w:name="Light List" w:semiHidden="0" w:uiPriority="61" w:unhideWhenUsed="0"/>
+    <w:lsdException w:name="Light Grid" w:semiHidden="0" w:uiPriority="62" w:unhideWhenUsed="0"/>
+    <w:lsdException w:name="Medium Shading 1" w:semiHidden="0" w:uiPriority="63" w:unhideWhenUsed="0"/>
+    <w:lsdException w:name="Medium Shading 2" w:semiHidden="0" w:uiPriority="64" w:unhideWhenUsed="0"/>
+    <w:lsdException w:name="Medium List 1" w:semiHidden="0" w:uiPriority="65" w:unhideWhenUsed="0"/>
+    <w:lsdException w:name="Medium List 2" w:semiHidden="0" w:uiPriority="66" w:unhideWhenUsed="0"/>
+    <w:lsdException w:name="Medium Grid 1" w:semiHidden="0" w:uiPriority="67" w:unhideWhenUsed="0"/>
+    <w:lsdException w:name="Medium Grid 2" w:semiHidden="0" w:uiPriority="68" w:unhideWhenUsed="0"/>
+    <w:lsdException w:name="Medium Grid 3" w:semiHidden="0" w:uiPriority="69" w:unhideWhenUsed="0"/>
+    <w:lsdException w:name="Dark List" w:semiHidden="0" w:uiPriority="70" w:unhideWhenUsed="0"/>
+    <w:lsdException w:name="Colorful Shading" w:semiHidden="0" w:uiPriority="71" w:unhideWhenUsed="0"/>
+    <w:lsdException w:name="Colorful List" w:semiHidden="0" w:uiPriority="72" w:unhideWhenUsed="0"/>
+    <w:lsdException w:name="Colorful Grid" w:semiHidden="0" w:uiPriority="73" w:unhideWhenUsed="0"/>
+    <w:lsdException w:name="Light Shading Accent 1" w:semiHidden="0" w:uiPriority="60" w:unhideWhenUsed="0"/>
+    <w:lsdException w:name="Light List Accent 1" w:semiHidden="0" w:uiPriority="61" w:unhideWhenUsed="0"/>
+    <w:lsdException w:name="Light Grid Accent 1" w:semiHidden="0" w:uiPriority="62" w:unhideWhenUsed="0"/>
+    <w:lsdException w:name="Medium Shading 1 Accent 1" w:semiHidden="0" w:uiPriority="63" w:unhideWhenUsed="0"/>
+    <w:lsdException w:name="Medium Shading 2 Accent 1" w:semiHidden="0" w:uiPriority="64" w:unhideWhenUsed="0"/>
+    <w:lsdException w:name="Medium List 1 Accent 1" w:semiHidden="0" w:uiPriority="65" w:unhideWhenUsed="0"/>
+    <w:lsdException w:name="Revision" w:unhideWhenUsed="0"/>
+    <w:lsdException w:name="List Paragraph" w:semiHidden="0" w:uiPriority="34" w:unhideWhenUsed="0" w:qFormat="1"/>
+    <w:lsdException w:name="Quote" w:semiHidden="0" w:uiPriority="29" w:unhideWhenUsed="0" w:qFormat="1"/>
+    <w:lsdException w:name="Intense Quote" w:semiHidden="0" w:uiPriority="30" w:unhideWhenUsed="0" w:qFormat="1"/>
+    <w:lsdException w:name="Medium List 2 Accent 1" w:semiHidden="0" w:uiPriority="66" w:unhideWhenUsed="0"/>
+    <w:lsdException w:name="Medium Grid 1 Accent 1" w:semiHidden="0" w:uiPriority="67" w:unhideWhenUsed="0"/>
+    <w:lsdException w:name="Medium Grid 2 Accent 1" w:semiHidden="0" w:uiPriority="68" w:unhideWhenUsed="0"/>
+    <w:lsdException w:name="Medium Grid 3 Accent 1" w:semiHidden="0" w:uiPriority="69" w:unhideWhenUsed="0"/>
+    <w:lsdException w:name="Dark List Accent 1" w:semiHidden="0" w:uiPriority="70" w:unhideWhenUsed="0"/>
+    <w:lsdException w:name="Colorful Shading Accent 1" w:semiHidden="0" w:uiPriority="71" w:unhideWhenUsed="0"/>
+    <w:lsdException w:name="Colorful List Accent 1" w:semiHidden="0" w:uiPriority="72" w:unhideWhenUsed="0"/>
+    <w:lsdException w:name="Colorful Grid Accent 1" w:semiHidden="0" w:uiPriority="73" w:unhideWhenUsed="0"/>
+    <w:lsdException w:name="Light Shading Accent 2" w:semiHidden="0" w:uiPriority="60" w:unhideWhenUsed="0"/>
+    <w:lsdException w:name="Light List Accent 2" w:semiHidden="0" w:uiPriority="61" w:unhideWhenUsed="0"/>
+    <w:lsdException w:name="Light Grid Accent 2" w:semiHidden="0" w:uiPriority="62" w:unhideWhenUsed="0"/>
+    <w:lsdException w:name="Medium Shading 1 Accent 2" w:semiHidden="0" w:uiPriority="63" w:unhideWhenUsed="0"/>
+    <w:lsdException w:name="Medium Shading 2 Accent 2" w:semiHidden="0" w:uiPriority="64" w:unhideWhenUsed="0"/>
+    <w:lsdException w:name="Medium List 1 Accent 2" w:semiHidden="0" w:uiPriority="65" w:unhideWhenUsed="0"/>
+    <w:lsdException w:name="Medium List 2 Accent 2" w:semiHidden="0" w:uiPriority="66" w:unhideWhenUsed="0"/>
+    <w:lsdException w:name="Medium Grid 1 Accent 2" w:semiHidden="0" w:uiPriority="67" w:unhideWhenUsed="0"/>
+    <w:lsdException w:name="Medium Grid 2 Accent 2" w:semiHidden="0" w:uiPriority="68" w:unhideWhenUsed="0"/>
+    <w:lsdException w:name="Medium Grid 3 Accent 2" w:semiHidden="0" w:uiPriority="69" w:unhideWhenUsed="0"/>
+    <w:lsdException w:name="Dark List Accent 2" w:semiHidden="0" w:uiPriority="70" w:unhideWhenUsed="0"/>
+    <w:lsdException w:name="Colorful Shading Accent 2" w:semiHidden="0" w:uiPriority="71" w:unhideWhenUsed="0"/>
+    <w:lsdException w:name="Colorful List Accent 2" w:semiHidden="0" w:uiPriority="72" w:unhideWhenUsed="0"/>
+    <w:lsdException w:name="Colorful Grid Accent 2" w:semiHidden="0" w:uiPriority="73" w:unhideWhenUsed="0"/>
+    <w:lsdException w:name="Light Shading Accent 3" w:semiHidden="0" w:uiPriority="60" w:unhideWhenUsed="0"/>
+    <w:lsdException w:name="Light List Accent 3" w:semiHidden="0" w:uiPriority="61" w:unhideWhenUsed="0"/>
+    <w:lsdException w:name="Light Grid Accent 3" w:semiHidden="0" w:uiPriority="62" w:unhideWhenUsed="0"/>
+    <w:lsdException w:name="Medium Shading 1 Accent 3" w:semiHidden="0" w:uiPriority="63" w:unhideWhenUsed="0"/>
+    <w:lsdException w:name="Medium Shading 2 Accent 3" w:semiHidden="0" w:uiPriority="64" w:unhideWhenUsed="0"/>
+    <w:lsdException w:name="Medium List 1 Accent 3" w:semiHidden="0" w:uiPriority="65" w:unhideWhenUsed="0"/>
+    <w:lsdException w:name="Medium List 2 Accent 3" w:semiHidden="0" w:uiPriority="66" w:unhideWhenUsed="0"/>
+    <w:lsdException w:name="Medium Grid 1 Accent 3" w:semiHidden="0" w:uiPriority="67" w:unhideWhenUsed="0"/>
+    <w:lsdException w:name="Medium Grid 2 Accent 3" w:semiHidden="0" w:uiPriority="68" w:unhideWhenUsed="0"/>
+    <w:lsdException w:name="Medium Grid 3 Accent 3" w:semiHidden="0" w:uiPriority="69" w:unhideWhenUsed="0"/>
+    <w:lsdException w:name="Dark List Accent 3" w:semiHidden="0" w:uiPriority="70" w:unhideWhenUsed="0"/>
+    <w:lsdException w:name="Colorful Shading Accent 3" w:semiHidden="0" w:uiPriority="71" w:unhideWhenUsed="0"/>
+    <w:lsdException w:name="Colorful List Accent 3" w:semiHidden="0" w:uiPriority="72" w:unhideWhenUsed="0"/>
+    <w:lsdException w:name="Colorful Grid Accent 3" w:semiHidden="0" w:uiPriority="73" w:unhideWhenUsed="0"/>
+    <w:lsdException w:name="Light Shading Accent 4" w:semiHidden="0" w:uiPriority="60" w:unhideWhenUsed="0"/>
+    <w:lsdException w:name="Light List Accent 4" w:semiHidden="0" w:uiPriority="61" w:unhideWhenUsed="0"/>
+    <w:lsdException w:name="Light Grid Accent 4" w:semiHidden="0" w:uiPriority="62" w:unhideWhenUsed="0"/>
+    <w:lsdException w:name="Medium Shading 1 Accent 4" w:semiHidden="0" w:uiPriority="63" w:unhideWhenUsed="0"/>
+    <w:lsdException w:name="Medium Shading 2 Accent 4" w:semiHidden="0" w:uiPriority="64" w:unhideWhenUsed="0"/>
+    <w:lsdException w:name="Medium List 1 Accent 4" w:semiHidden="0" w:uiPriority="65" w:unhideWhenUsed="0"/>
+    <w:lsdException w:name="Medium List 2 Accent 4" w:semiHidden="0" w:uiPriority="66" w:unhideWhenUsed="0"/>
+    <w:lsdException w:name="Medium Grid 1 Accent 4" w:semiHidden="0" w:uiPriority="67" w:unhideWhenUsed="0"/>
+    <w:lsdException w:name="Medium Grid 2 Accent 4" w:semiHidden="0" w:uiPriority="68" w:unhideWhenUsed="0"/>
+    <w:lsdException w:name="Medium Grid 3 Accent 4" w:semiHidden="0" w:uiPriority="69" w:unhideWhenUsed="0"/>
+    <w:lsdException w:name="Dark List Accent 4" w:semiHidden="0" w:uiPriority="70" w:unhideWhenUsed="0"/>
+    <w:lsdException w:name="Colorful Shading Accent 4" w:semiHidden="0" w:uiPriority="71" w:unhideWhenUsed="0"/>
+    <w:lsdException w:name="Colorful List Accent 4" w:semiHidden="0" w:uiPriority="72" w:unhideWhenUsed="0"/>
+    <w:lsdException w:name="Colorful Grid Accent 4" w:semiHidden="0" w:uiPriority="73" w:unhideWhenUsed="0"/>
+    <w:lsdException w:name="Light Shading Accent 5" w:semiHidden="0" w:uiPriority="60" w:unhideWhenUsed="0"/>
+    <w:lsdException w:name="Light List Accent 5" w:semiHidden="0" w:uiPriority="61" w:unhideWhenUsed="0"/>
+    <w:lsdException w:name="Light Grid Accent 5" w:semiHidden="0" w:uiPriority="62" w:unhideWhenUsed="0"/>
+    <w:lsdException w:name="Medium Shading 1 Accent 5" w:semiHidden="0" w:uiPriority="63" w:unhideWhenUsed="0"/>
+    <w:lsdException w:name="Medium Shading 2 Accent 5" w:semiHidden="0" w:uiPriority="64" w:unhideWhenUsed="0"/>
+    <w:lsdException w:name="Medium List 1 Accent 5" w:semiHidden="0" w:uiPriority="65" w:unhideWhenUsed="0"/>
+    <w:lsdException w:name="Medium List 2 Accent 5" w:semiHidden="0" w:uiPriority="66" w:unhideWhenUsed="0"/>
+    <w:lsdException w:name="Medium Grid 1 Accent 5" w:semiHidden="0" w:uiPriority="67" w:unhideWhenUsed="0"/>
+    <w:lsdException w:name="Medium Grid 2 Accent 5" w:semiHidden="0" w:uiPriority="68" w:unhideWhenUsed="0"/>
+    <w:lsdException w:name="Medium Grid 3 Accent 5" w:semiHidden="0" w:uiPriority="69" w:unhideWhenUsed="0"/>
+    <w:lsdException w:name="Dark List Accent 5" w:semiHidden="0" w:uiPriority="70" w:unhideWhenUsed="0"/>
+    <w:lsdException w:name="Colorful Shading Accent 5" w:semiHidden="0" w:uiPriority="71" w:unhideWhenUsed="0"/>
+    <w:lsdException w:name="Colorful List Accent 5" w:semiHidden="0" w:uiPriority="72" w:unhideWhenUsed="0"/>
+    <w:lsdException w:name="Colorful Grid Accent 5" w:semiHidden="0" w:uiPriority="73" w:unhideWhenUsed="0"/>
+    <w:lsdException w:name="Light Shading Accent 6" w:semiHidden="0" w:uiPriority="60" w:unhideWhenUsed="0"/>
+    <w:lsdException w:name="Light List Accent 6" w:semiHidden="0" w:uiPriority="61" w:unhideWhenUsed="0"/>
+    <w:lsdException w:name="Light Grid Accent 6" w:semiHidden="0" w:uiPriority="62" w:unhideWhenUsed="0"/>
+    <w:lsdException w:name="Medium Shading 1 Accent 6" w:semiHidden="0" w:uiPriority="63" w:unhideWhenUsed="0"/>
+    <w:lsdException w:name="Medium Shading 2 Accent 6" w:semiHidden="0" w:uiPriority="64" w:unhideWhenUsed="0"/>
+    <w:lsdException w:name="Medium List 1 Accent 6" w:semiHidden="0" w:uiPriority="65" w:unhideWhenUsed="0"/>
+    <w:lsdException w:name="Medium List 2 Accent 6" w:semiHidden="0" w:uiPriority="66" w:unhideWhenUsed="0"/>
+    <w:lsdException w:name="Medium Grid 1 Accent 6" w:semiHidden="0" w:uiPriority="67" w:unhideWhenUsed="0"/>
+    <w:lsdException w:name="Medium Grid 2 Accent 6" w:semiHidden="0" w:uiPriority="68" w:unhideWhenUsed="0"/>
+    <w:lsdException w:name="Medium Grid 3 Accent 6" w:semiHidden="0" w:uiPriority="69" w:unhideWhenUsed="0"/>
+    <w:lsdException w:name="Dark List Accent 6" w:semiHidden="0" w:uiPriority="70" w:unhideWhenUsed="0"/>
+    <w:lsdException w:name="Colorful Shading Accent 6" w:semiHidden="0" w:uiPriority="71" w:unhideWhenUsed="0"/>
+    <w:lsdException w:name="Colorful List Accent 6" w:semiHidden="0" w:uiPriority="72" w:unhideWhenUsed="0"/>
+    <w:lsdException w:name="Colorful Grid Accent 6" w:semiHidden="0" w:uiPriority="73" w:unhideWhenUsed="0"/>
+    <w:lsdException w:name="Subtle Emphasis" w:semiHidden="0" w:uiPriority="19" w:unhideWhenUsed="0" w:qFormat="1"/>
+    <w:lsdException w:name="Intense Emphasis" w:semiHidden="0" w:uiPriority="21" w:unhideWhenUsed="0" w:qFormat="1"/>
+    <w:lsdException w:name="Subtle Reference" w:semiHidden="0" w:uiPriority="31" w:unhideWhenUsed="0" w:qFormat="1"/>
+    <w:lsdException w:name="Intense Reference" w:semiHidden="0" w:uiPriority="32" w:unhideWhenUsed="0" w:qFormat="1"/>
+    <w:lsdException w:name="Book Title" w:semiHidden="0" w:uiPriority="33" w:unhideWhenUsed="0" w:qFormat="1"/>
+    <w:lsdException w:name="Bibliography" w:uiPriority="37"/>
+    <w:lsdException w:name="TOC Heading" w:uiPriority="39" w:qFormat="1"/>
   </w:latentStyles>
   <w:style w:type="paragraph" w:default="1" w:styleId="Normale">
     <w:name w:val="Normal"/>
@@ -4992,6 +4971,433 @@
         <w:right w:w="0" w:type="dxa"/>
       </w:tblCellMar>
     </w:tblPr>
+  </w:style>
+  <w:style w:type="paragraph" w:styleId="Paragrafoelenco">
+    <w:name w:val="List Paragraph"/>
+    <w:basedOn w:val="Normale"/>
+    <w:uiPriority w:val="34"/>
+    <w:qFormat/>
+    <w:rsid w:val="00687BD1"/>
+    <w:pPr>
+      <w:ind w:left="720"/>
+      <w:contextualSpacing/>
+    </w:pPr>
+  </w:style>
+</w:styles>
+</file>
+
+<file path=word/stylesWithEffects.xml><?xml version="1.0" encoding="utf-8"?>
+<w:styles xmlns:wpc="http://schemas.microsoft.com/office/word/2010/wordprocessingCanvas" xmlns:mc="http://schemas.openxmlformats.org/markup-compatibility/2006" xmlns:o="urn:schemas-microsoft-com:office:office" xmlns:r="http://schemas.openxmlformats.org/officeDocument/2006/relationships" xmlns:m="http://schemas.openxmlformats.org/officeDocument/2006/math" xmlns:v="urn:schemas-microsoft-com:vml" xmlns:wp14="http://schemas.microsoft.com/office/word/2010/wordprocessingDrawing" xmlns:wp="http://schemas.openxmlformats.org/drawingml/2006/wordprocessingDrawing" xmlns:w10="urn:schemas-microsoft-com:office:word" xmlns:w="http://schemas.openxmlformats.org/wordprocessingml/2006/main" xmlns:w14="http://schemas.microsoft.com/office/word/2010/wordml" xmlns:wpg="http://schemas.microsoft.com/office/word/2010/wordprocessingGroup" xmlns:wpi="http://schemas.microsoft.com/office/word/2010/wordprocessingInk" xmlns:wne="http://schemas.microsoft.com/office/word/2006/wordml" xmlns:wps="http://schemas.microsoft.com/office/word/2010/wordprocessingShape" mc:Ignorable="w14 wp14">
+  <w:docDefaults>
+    <w:rPrDefault>
+      <w:rPr>
+        <w:rFonts w:ascii="Times New Roman" w:eastAsia="Arial Unicode MS" w:hAnsi="Times New Roman" w:cs="Times New Roman"/>
+        <w:lang w:val="it-IT" w:eastAsia="zh-CN" w:bidi="hi-IN"/>
+      </w:rPr>
+    </w:rPrDefault>
+    <w:pPrDefault/>
+  </w:docDefaults>
+  <w:latentStyles w:defLockedState="0" w:defUIPriority="99" w:defSemiHidden="1" w:defUnhideWhenUsed="1" w:defQFormat="0" w:count="267">
+    <w:lsdException w:name="Normal" w:semiHidden="0" w:uiPriority="0" w:unhideWhenUsed="0" w:qFormat="1"/>
+    <w:lsdException w:name="heading 1" w:semiHidden="0" w:uiPriority="9" w:unhideWhenUsed="0" w:qFormat="1"/>
+    <w:lsdException w:name="heading 2" w:uiPriority="9" w:qFormat="1"/>
+    <w:lsdException w:name="heading 3" w:uiPriority="9" w:qFormat="1"/>
+    <w:lsdException w:name="heading 4" w:uiPriority="9" w:qFormat="1"/>
+    <w:lsdException w:name="heading 5" w:uiPriority="9" w:qFormat="1"/>
+    <w:lsdException w:name="heading 6" w:uiPriority="9" w:qFormat="1"/>
+    <w:lsdException w:name="heading 7" w:uiPriority="9" w:qFormat="1"/>
+    <w:lsdException w:name="heading 8" w:uiPriority="9" w:qFormat="1"/>
+    <w:lsdException w:name="heading 9" w:uiPriority="9" w:qFormat="1"/>
+    <w:lsdException w:name="toc 1" w:uiPriority="39"/>
+    <w:lsdException w:name="toc 2" w:uiPriority="39"/>
+    <w:lsdException w:name="toc 3" w:uiPriority="39"/>
+    <w:lsdException w:name="toc 4" w:uiPriority="39"/>
+    <w:lsdException w:name="toc 5" w:uiPriority="39"/>
+    <w:lsdException w:name="toc 6" w:uiPriority="39"/>
+    <w:lsdException w:name="toc 7" w:uiPriority="39"/>
+    <w:lsdException w:name="toc 8" w:uiPriority="39"/>
+    <w:lsdException w:name="toc 9" w:uiPriority="39"/>
+    <w:lsdException w:name="caption" w:uiPriority="35" w:qFormat="1"/>
+    <w:lsdException w:name="Title" w:semiHidden="0" w:uiPriority="10" w:unhideWhenUsed="0" w:qFormat="1"/>
+    <w:lsdException w:name="Default Paragraph Font" w:uiPriority="1"/>
+    <w:lsdException w:name="Subtitle" w:semiHidden="0" w:uiPriority="11" w:unhideWhenUsed="0" w:qFormat="1"/>
+    <w:lsdException w:name="Strong" w:semiHidden="0" w:uiPriority="22" w:unhideWhenUsed="0" w:qFormat="1"/>
+    <w:lsdException w:name="Emphasis" w:semiHidden="0" w:uiPriority="20" w:unhideWhenUsed="0" w:qFormat="1"/>
+    <w:lsdException w:name="Table Grid" w:semiHidden="0" w:uiPriority="39" w:unhideWhenUsed="0"/>
+    <w:lsdException w:name="Placeholder Text" w:unhideWhenUsed="0"/>
+    <w:lsdException w:name="No Spacing" w:semiHidden="0" w:uiPriority="1" w:unhideWhenUsed="0" w:qFormat="1"/>
+    <w:lsdException w:name="Light Shading" w:semiHidden="0" w:uiPriority="60" w:unhideWhenUsed="0"/>
+    <w:lsdException w:name="Light List" w:semiHidden="0" w:uiPriority="61" w:unhideWhenUsed="0"/>
+    <w:lsdException w:name="Light Grid" w:semiHidden="0" w:uiPriority="62" w:unhideWhenUsed="0"/>
+    <w:lsdException w:name="Medium Shading 1" w:semiHidden="0" w:uiPriority="63" w:unhideWhenUsed="0"/>
+    <w:lsdException w:name="Medium Shading 2" w:semiHidden="0" w:uiPriority="64" w:unhideWhenUsed="0"/>
+    <w:lsdException w:name="Medium List 1" w:semiHidden="0" w:uiPriority="65" w:unhideWhenUsed="0"/>
+    <w:lsdException w:name="Medium List 2" w:semiHidden="0" w:uiPriority="66" w:unhideWhenUsed="0"/>
+    <w:lsdException w:name="Medium Grid 1" w:semiHidden="0" w:uiPriority="67" w:unhideWhenUsed="0"/>
+    <w:lsdException w:name="Medium Grid 2" w:semiHidden="0" w:uiPriority="68" w:unhideWhenUsed="0"/>
+    <w:lsdException w:name="Medium Grid 3" w:semiHidden="0" w:uiPriority="69" w:unhideWhenUsed="0"/>
+    <w:lsdException w:name="Dark List" w:semiHidden="0" w:uiPriority="70" w:unhideWhenUsed="0"/>
+    <w:lsdException w:name="Colorful Shading" w:semiHidden="0" w:uiPriority="71" w:unhideWhenUsed="0"/>
+    <w:lsdException w:name="Colorful List" w:semiHidden="0" w:uiPriority="72" w:unhideWhenUsed="0"/>
+    <w:lsdException w:name="Colorful Grid" w:semiHidden="0" w:uiPriority="73" w:unhideWhenUsed="0"/>
+    <w:lsdException w:name="Light Shading Accent 1" w:semiHidden="0" w:uiPriority="60" w:unhideWhenUsed="0"/>
+    <w:lsdException w:name="Light List Accent 1" w:semiHidden="0" w:uiPriority="61" w:unhideWhenUsed="0"/>
+    <w:lsdException w:name="Light Grid Accent 1" w:semiHidden="0" w:uiPriority="62" w:unhideWhenUsed="0"/>
+    <w:lsdException w:name="Medium Shading 1 Accent 1" w:semiHidden="0" w:uiPriority="63" w:unhideWhenUsed="0"/>
+    <w:lsdException w:name="Medium Shading 2 Accent 1" w:semiHidden="0" w:uiPriority="64" w:unhideWhenUsed="0"/>
+    <w:lsdException w:name="Medium List 1 Accent 1" w:semiHidden="0" w:uiPriority="65" w:unhideWhenUsed="0"/>
+    <w:lsdException w:name="Revision" w:unhideWhenUsed="0"/>
+    <w:lsdException w:name="List Paragraph" w:semiHidden="0" w:uiPriority="34" w:unhideWhenUsed="0" w:qFormat="1"/>
+    <w:lsdException w:name="Quote" w:semiHidden="0" w:uiPriority="29" w:unhideWhenUsed="0" w:qFormat="1"/>
+    <w:lsdException w:name="Intense Quote" w:semiHidden="0" w:uiPriority="30" w:unhideWhenUsed="0" w:qFormat="1"/>
+    <w:lsdException w:name="Medium List 2 Accent 1" w:semiHidden="0" w:uiPriority="66" w:unhideWhenUsed="0"/>
+    <w:lsdException w:name="Medium Grid 1 Accent 1" w:semiHidden="0" w:uiPriority="67" w:unhideWhenUsed="0"/>
+    <w:lsdException w:name="Medium Grid 2 Accent 1" w:semiHidden="0" w:uiPriority="68" w:unhideWhenUsed="0"/>
+    <w:lsdException w:name="Medium Grid 3 Accent 1" w:semiHidden="0" w:uiPriority="69" w:unhideWhenUsed="0"/>
+    <w:lsdException w:name="Dark List Accent 1" w:semiHidden="0" w:uiPriority="70" w:unhideWhenUsed="0"/>
+    <w:lsdException w:name="Colorful Shading Accent 1" w:semiHidden="0" w:uiPriority="71" w:unhideWhenUsed="0"/>
+    <w:lsdException w:name="Colorful List Accent 1" w:semiHidden="0" w:uiPriority="72" w:unhideWhenUsed="0"/>
+    <w:lsdException w:name="Colorful Grid Accent 1" w:semiHidden="0" w:uiPriority="73" w:unhideWhenUsed="0"/>
+    <w:lsdException w:name="Light Shading Accent 2" w:semiHidden="0" w:uiPriority="60" w:unhideWhenUsed="0"/>
+    <w:lsdException w:name="Light List Accent 2" w:semiHidden="0" w:uiPriority="61" w:unhideWhenUsed="0"/>
+    <w:lsdException w:name="Light Grid Accent 2" w:semiHidden="0" w:uiPriority="62" w:unhideWhenUsed="0"/>
+    <w:lsdException w:name="Medium Shading 1 Accent 2" w:semiHidden="0" w:uiPriority="63" w:unhideWhenUsed="0"/>
+    <w:lsdException w:name="Medium Shading 2 Accent 2" w:semiHidden="0" w:uiPriority="64" w:unhideWhenUsed="0"/>
+    <w:lsdException w:name="Medium List 1 Accent 2" w:semiHidden="0" w:uiPriority="65" w:unhideWhenUsed="0"/>
+    <w:lsdException w:name="Medium List 2 Accent 2" w:semiHidden="0" w:uiPriority="66" w:unhideWhenUsed="0"/>
+    <w:lsdException w:name="Medium Grid 1 Accent 2" w:semiHidden="0" w:uiPriority="67" w:unhideWhenUsed="0"/>
+    <w:lsdException w:name="Medium Grid 2 Accent 2" w:semiHidden="0" w:uiPriority="68" w:unhideWhenUsed="0"/>
+    <w:lsdException w:name="Medium Grid 3 Accent 2" w:semiHidden="0" w:uiPriority="69" w:unhideWhenUsed="0"/>
+    <w:lsdException w:name="Dark List Accent 2" w:semiHidden="0" w:uiPriority="70" w:unhideWhenUsed="0"/>
+    <w:lsdException w:name="Colorful Shading Accent 2" w:semiHidden="0" w:uiPriority="71" w:unhideWhenUsed="0"/>
+    <w:lsdException w:name="Colorful List Accent 2" w:semiHidden="0" w:uiPriority="72" w:unhideWhenUsed="0"/>
+    <w:lsdException w:name="Colorful Grid Accent 2" w:semiHidden="0" w:uiPriority="73" w:unhideWhenUsed="0"/>
+    <w:lsdException w:name="Light Shading Accent 3" w:semiHidden="0" w:uiPriority="60" w:unhideWhenUsed="0"/>
+    <w:lsdException w:name="Light List Accent 3" w:semiHidden="0" w:uiPriority="61" w:unhideWhenUsed="0"/>
+    <w:lsdException w:name="Light Grid Accent 3" w:semiHidden="0" w:uiPriority="62" w:unhideWhenUsed="0"/>
+    <w:lsdException w:name="Medium Shading 1 Accent 3" w:semiHidden="0" w:uiPriority="63" w:unhideWhenUsed="0"/>
+    <w:lsdException w:name="Medium Shading 2 Accent 3" w:semiHidden="0" w:uiPriority="64" w:unhideWhenUsed="0"/>
+    <w:lsdException w:name="Medium List 1 Accent 3" w:semiHidden="0" w:uiPriority="65" w:unhideWhenUsed="0"/>
+    <w:lsdException w:name="Medium List 2 Accent 3" w:semiHidden="0" w:uiPriority="66" w:unhideWhenUsed="0"/>
+    <w:lsdException w:name="Medium Grid 1 Accent 3" w:semiHidden="0" w:uiPriority="67" w:unhideWhenUsed="0"/>
+    <w:lsdException w:name="Medium Grid 2 Accent 3" w:semiHidden="0" w:uiPriority="68" w:unhideWhenUsed="0"/>
+    <w:lsdException w:name="Medium Grid 3 Accent 3" w:semiHidden="0" w:uiPriority="69" w:unhideWhenUsed="0"/>
+    <w:lsdException w:name="Dark List Accent 3" w:semiHidden="0" w:uiPriority="70" w:unhideWhenUsed="0"/>
+    <w:lsdException w:name="Colorful Shading Accent 3" w:semiHidden="0" w:uiPriority="71" w:unhideWhenUsed="0"/>
+    <w:lsdException w:name="Colorful List Accent 3" w:semiHidden="0" w:uiPriority="72" w:unhideWhenUsed="0"/>
+    <w:lsdException w:name="Colorful Grid Accent 3" w:semiHidden="0" w:uiPriority="73" w:unhideWhenUsed="0"/>
+    <w:lsdException w:name="Light Shading Accent 4" w:semiHidden="0" w:uiPriority="60" w:unhideWhenUsed="0"/>
+    <w:lsdException w:name="Light List Accent 4" w:semiHidden="0" w:uiPriority="61" w:unhideWhenUsed="0"/>
+    <w:lsdException w:name="Light Grid Accent 4" w:semiHidden="0" w:uiPriority="62" w:unhideWhenUsed="0"/>
+    <w:lsdException w:name="Medium Shading 1 Accent 4" w:semiHidden="0" w:uiPriority="63" w:unhideWhenUsed="0"/>
+    <w:lsdException w:name="Medium Shading 2 Accent 4" w:semiHidden="0" w:uiPriority="64" w:unhideWhenUsed="0"/>
+    <w:lsdException w:name="Medium List 1 Accent 4" w:semiHidden="0" w:uiPriority="65" w:unhideWhenUsed="0"/>
+    <w:lsdException w:name="Medium List 2 Accent 4" w:semiHidden="0" w:uiPriority="66" w:unhideWhenUsed="0"/>
+    <w:lsdException w:name="Medium Grid 1 Accent 4" w:semiHidden="0" w:uiPriority="67" w:unhideWhenUsed="0"/>
+    <w:lsdException w:name="Medium Grid 2 Accent 4" w:semiHidden="0" w:uiPriority="68" w:unhideWhenUsed="0"/>
+    <w:lsdException w:name="Medium Grid 3 Accent 4" w:semiHidden="0" w:uiPriority="69" w:unhideWhenUsed="0"/>
+    <w:lsdException w:name="Dark List Accent 4" w:semiHidden="0" w:uiPriority="70" w:unhideWhenUsed="0"/>
+    <w:lsdException w:name="Colorful Shading Accent 4" w:semiHidden="0" w:uiPriority="71" w:unhideWhenUsed="0"/>
+    <w:lsdException w:name="Colorful List Accent 4" w:semiHidden="0" w:uiPriority="72" w:unhideWhenUsed="0"/>
+    <w:lsdException w:name="Colorful Grid Accent 4" w:semiHidden="0" w:uiPriority="73" w:unhideWhenUsed="0"/>
+    <w:lsdException w:name="Light Shading Accent 5" w:semiHidden="0" w:uiPriority="60" w:unhideWhenUsed="0"/>
+    <w:lsdException w:name="Light List Accent 5" w:semiHidden="0" w:uiPriority="61" w:unhideWhenUsed="0"/>
+    <w:lsdException w:name="Light Grid Accent 5" w:semiHidden="0" w:uiPriority="62" w:unhideWhenUsed="0"/>
+    <w:lsdException w:name="Medium Shading 1 Accent 5" w:semiHidden="0" w:uiPriority="63" w:unhideWhenUsed="0"/>
+    <w:lsdException w:name="Medium Shading 2 Accent 5" w:semiHidden="0" w:uiPriority="64" w:unhideWhenUsed="0"/>
+    <w:lsdException w:name="Medium List 1 Accent 5" w:semiHidden="0" w:uiPriority="65" w:unhideWhenUsed="0"/>
+    <w:lsdException w:name="Medium List 2 Accent 5" w:semiHidden="0" w:uiPriority="66" w:unhideWhenUsed="0"/>
+    <w:lsdException w:name="Medium Grid 1 Accent 5" w:semiHidden="0" w:uiPriority="67" w:unhideWhenUsed="0"/>
+    <w:lsdException w:name="Medium Grid 2 Accent 5" w:semiHidden="0" w:uiPriority="68" w:unhideWhenUsed="0"/>
+    <w:lsdException w:name="Medium Grid 3 Accent 5" w:semiHidden="0" w:uiPriority="69" w:unhideWhenUsed="0"/>
+    <w:lsdException w:name="Dark List Accent 5" w:semiHidden="0" w:uiPriority="70" w:unhideWhenUsed="0"/>
+    <w:lsdException w:name="Colorful Shading Accent 5" w:semiHidden="0" w:uiPriority="71" w:unhideWhenUsed="0"/>
+    <w:lsdException w:name="Colorful List Accent 5" w:semiHidden="0" w:uiPriority="72" w:unhideWhenUsed="0"/>
+    <w:lsdException w:name="Colorful Grid Accent 5" w:semiHidden="0" w:uiPriority="73" w:unhideWhenUsed="0"/>
+    <w:lsdException w:name="Light Shading Accent 6" w:semiHidden="0" w:uiPriority="60" w:unhideWhenUsed="0"/>
+    <w:lsdException w:name="Light List Accent 6" w:semiHidden="0" w:uiPriority="61" w:unhideWhenUsed="0"/>
+    <w:lsdException w:name="Light Grid Accent 6" w:semiHidden="0" w:uiPriority="62" w:unhideWhenUsed="0"/>
+    <w:lsdException w:name="Medium Shading 1 Accent 6" w:semiHidden="0" w:uiPriority="63" w:unhideWhenUsed="0"/>
+    <w:lsdException w:name="Medium Shading 2 Accent 6" w:semiHidden="0" w:uiPriority="64" w:unhideWhenUsed="0"/>
+    <w:lsdException w:name="Medium List 1 Accent 6" w:semiHidden="0" w:uiPriority="65" w:unhideWhenUsed="0"/>
+    <w:lsdException w:name="Medium List 2 Accent 6" w:semiHidden="0" w:uiPriority="66" w:unhideWhenUsed="0"/>
+    <w:lsdException w:name="Medium Grid 1 Accent 6" w:semiHidden="0" w:uiPriority="67" w:unhideWhenUsed="0"/>
+    <w:lsdException w:name="Medium Grid 2 Accent 6" w:semiHidden="0" w:uiPriority="68" w:unhideWhenUsed="0"/>
+    <w:lsdException w:name="Medium Grid 3 Accent 6" w:semiHidden="0" w:uiPriority="69" w:unhideWhenUsed="0"/>
+    <w:lsdException w:name="Dark List Accent 6" w:semiHidden="0" w:uiPriority="70" w:unhideWhenUsed="0"/>
+    <w:lsdException w:name="Colorful Shading Accent 6" w:semiHidden="0" w:uiPriority="71" w:unhideWhenUsed="0"/>
+    <w:lsdException w:name="Colorful List Accent 6" w:semiHidden="0" w:uiPriority="72" w:unhideWhenUsed="0"/>
+    <w:lsdException w:name="Colorful Grid Accent 6" w:semiHidden="0" w:uiPriority="73" w:unhideWhenUsed="0"/>
+    <w:lsdException w:name="Subtle Emphasis" w:semiHidden="0" w:uiPriority="19" w:unhideWhenUsed="0" w:qFormat="1"/>
+    <w:lsdException w:name="Intense Emphasis" w:semiHidden="0" w:uiPriority="21" w:unhideWhenUsed="0" w:qFormat="1"/>
+    <w:lsdException w:name="Subtle Reference" w:semiHidden="0" w:uiPriority="31" w:unhideWhenUsed="0" w:qFormat="1"/>
+    <w:lsdException w:name="Intense Reference" w:semiHidden="0" w:uiPriority="32" w:unhideWhenUsed="0" w:qFormat="1"/>
+    <w:lsdException w:name="Book Title" w:semiHidden="0" w:uiPriority="33" w:unhideWhenUsed="0" w:qFormat="1"/>
+    <w:lsdException w:name="Bibliography" w:uiPriority="37"/>
+    <w:lsdException w:name="TOC Heading" w:uiPriority="39" w:qFormat="1"/>
+  </w:latentStyles>
+  <w:style w:type="paragraph" w:default="1" w:styleId="Normale">
+    <w:name w:val="Normal"/>
+    <w:qFormat/>
+    <w:rPr>
+      <w:sz w:val="24"/>
+      <w:szCs w:val="24"/>
+      <w:u w:color="FFFFFF"/>
+      <w:lang w:val="en-US" w:eastAsia="en-US" w:bidi="ar-SA"/>
+    </w:rPr>
+  </w:style>
+  <w:style w:type="character" w:default="1" w:styleId="Carpredefinitoparagrafo">
+    <w:name w:val="Default Paragraph Font"/>
+    <w:uiPriority w:val="1"/>
+    <w:semiHidden/>
+    <w:unhideWhenUsed/>
+  </w:style>
+  <w:style w:type="table" w:default="1" w:styleId="Tabellanormale">
+    <w:name w:val="Normal Table"/>
+    <w:uiPriority w:val="99"/>
+    <w:semiHidden/>
+    <w:unhideWhenUsed/>
+    <w:tblPr>
+      <w:tblInd w:w="0" w:type="dxa"/>
+      <w:tblCellMar>
+        <w:top w:w="0" w:type="dxa"/>
+        <w:left w:w="108" w:type="dxa"/>
+        <w:bottom w:w="0" w:type="dxa"/>
+        <w:right w:w="108" w:type="dxa"/>
+      </w:tblCellMar>
+    </w:tblPr>
+  </w:style>
+  <w:style w:type="numbering" w:default="1" w:styleId="Nessunelenco">
+    <w:name w:val="No List"/>
+    <w:uiPriority w:val="99"/>
+    <w:semiHidden/>
+    <w:unhideWhenUsed/>
+  </w:style>
+  <w:style w:type="character" w:customStyle="1" w:styleId="CollegamentoInternet">
+    <w:name w:val="Collegamento Internet"/>
+    <w:rPr>
+      <w:u w:val="single" w:color="FFFFFF"/>
+    </w:rPr>
+  </w:style>
+  <w:style w:type="character" w:customStyle="1" w:styleId="Punti">
+    <w:name w:val="Punti"/>
+    <w:qFormat/>
+    <w:rPr>
+      <w:rFonts w:ascii="OpenSymbol" w:eastAsia="OpenSymbol" w:hAnsi="OpenSymbol" w:cs="OpenSymbol"/>
+    </w:rPr>
+  </w:style>
+  <w:style w:type="character" w:customStyle="1" w:styleId="Caratteridinumerazione">
+    <w:name w:val="Caratteri di numerazione"/>
+    <w:qFormat/>
+  </w:style>
+  <w:style w:type="paragraph" w:styleId="Titolo">
+    <w:name w:val="Title"/>
+    <w:basedOn w:val="Normale"/>
+    <w:next w:val="Corpotesto"/>
+    <w:uiPriority w:val="10"/>
+    <w:qFormat/>
+    <w:pPr>
+      <w:keepNext/>
+      <w:spacing w:before="240" w:after="120"/>
+    </w:pPr>
+    <w:rPr>
+      <w:rFonts w:ascii="Liberation Sans" w:eastAsia="Microsoft YaHei" w:hAnsi="Liberation Sans" w:cs="Arial"/>
+      <w:sz w:val="28"/>
+      <w:szCs w:val="28"/>
+    </w:rPr>
+  </w:style>
+  <w:style w:type="paragraph" w:styleId="Corpotesto">
+    <w:name w:val="Body Text"/>
+    <w:basedOn w:val="Normale"/>
+    <w:pPr>
+      <w:spacing w:after="140" w:line="276" w:lineRule="auto"/>
+    </w:pPr>
+  </w:style>
+  <w:style w:type="paragraph" w:styleId="Elenco">
+    <w:name w:val="List"/>
+    <w:basedOn w:val="Corpotesto"/>
+    <w:rPr>
+      <w:rFonts w:cs="Arial"/>
+    </w:rPr>
+  </w:style>
+  <w:style w:type="paragraph" w:styleId="Didascalia">
+    <w:name w:val="caption"/>
+    <w:basedOn w:val="Normale"/>
+    <w:qFormat/>
+    <w:pPr>
+      <w:suppressLineNumbers/>
+      <w:spacing w:before="120" w:after="120"/>
+    </w:pPr>
+    <w:rPr>
+      <w:rFonts w:cs="Arial"/>
+      <w:i/>
+      <w:iCs/>
+    </w:rPr>
+  </w:style>
+  <w:style w:type="paragraph" w:customStyle="1" w:styleId="Indice">
+    <w:name w:val="Indice"/>
+    <w:basedOn w:val="Normale"/>
+    <w:qFormat/>
+    <w:pPr>
+      <w:suppressLineNumbers/>
+    </w:pPr>
+    <w:rPr>
+      <w:rFonts w:cs="Arial"/>
+    </w:rPr>
+  </w:style>
+  <w:style w:type="paragraph" w:customStyle="1" w:styleId="Intestazioneepipagina">
+    <w:name w:val="Intestazione e piè pagina"/>
+    <w:qFormat/>
+    <w:pPr>
+      <w:tabs>
+        <w:tab w:val="right" w:pos="9020"/>
+      </w:tabs>
+    </w:pPr>
+    <w:rPr>
+      <w:rFonts w:ascii="Helvetica Neue" w:hAnsi="Helvetica Neue" w:cs="Arial Unicode MS"/>
+      <w:color w:val="000000"/>
+      <w:sz w:val="24"/>
+      <w:szCs w:val="24"/>
+      <w:u w:color="FFFFFF"/>
+      <w14:textOutline w14:w="0" w14:cap="flat" w14:cmpd="sng" w14:algn="ctr">
+        <w14:noFill/>
+        <w14:prstDash w14:val="solid"/>
+        <w14:bevel/>
+      </w14:textOutline>
+    </w:rPr>
+  </w:style>
+  <w:style w:type="paragraph" w:customStyle="1" w:styleId="Corpo">
+    <w:name w:val="Corpo"/>
+    <w:qFormat/>
+    <w:pPr>
+      <w:spacing w:after="160" w:line="259" w:lineRule="auto"/>
+    </w:pPr>
+    <w:rPr>
+      <w:rFonts w:ascii="Calibri" w:hAnsi="Calibri" w:cs="Arial Unicode MS"/>
+      <w:color w:val="000000"/>
+      <w:sz w:val="22"/>
+      <w:szCs w:val="22"/>
+      <w:u w:color="000000"/>
+      <w14:textOutline w14:w="0" w14:cap="flat" w14:cmpd="sng" w14:algn="ctr">
+        <w14:noFill/>
+        <w14:prstDash w14:val="solid"/>
+        <w14:bevel/>
+      </w14:textOutline>
+    </w:rPr>
+  </w:style>
+  <w:style w:type="paragraph" w:styleId="Sottotitolo">
+    <w:name w:val="Subtitle"/>
+    <w:next w:val="Corpo"/>
+    <w:uiPriority w:val="11"/>
+    <w:qFormat/>
+    <w:pPr>
+      <w:keepNext/>
+    </w:pPr>
+    <w:rPr>
+      <w:rFonts w:ascii="Helvetica Neue" w:eastAsia="Helvetica Neue" w:hAnsi="Helvetica Neue" w:cs="Helvetica Neue"/>
+      <w:color w:val="000000"/>
+      <w:sz w:val="40"/>
+      <w:szCs w:val="40"/>
+      <w:u w:color="FFFFFF"/>
+      <w14:textOutline w14:w="0" w14:cap="flat" w14:cmpd="sng" w14:algn="ctr">
+        <w14:noFill/>
+        <w14:prstDash w14:val="solid"/>
+        <w14:bevel/>
+      </w14:textOutline>
+    </w:rPr>
+  </w:style>
+  <w:style w:type="paragraph" w:customStyle="1" w:styleId="Didefault">
+    <w:name w:val="Di default"/>
+    <w:qFormat/>
+    <w:rPr>
+      <w:rFonts w:ascii="Helvetica Neue" w:eastAsia="Helvetica Neue" w:hAnsi="Helvetica Neue" w:cs="Helvetica Neue"/>
+      <w:color w:val="000000"/>
+      <w:sz w:val="22"/>
+      <w:szCs w:val="22"/>
+      <w:u w:color="FFFFFF"/>
+      <w14:textOutline w14:w="0" w14:cap="flat" w14:cmpd="sng" w14:algn="ctr">
+        <w14:noFill/>
+        <w14:prstDash w14:val="solid"/>
+        <w14:bevel/>
+      </w14:textOutline>
+    </w:rPr>
+  </w:style>
+  <w:style w:type="paragraph" w:customStyle="1" w:styleId="Intestazioneepidipagina">
+    <w:name w:val="Intestazione e piè di pagina"/>
+    <w:basedOn w:val="Normale"/>
+    <w:qFormat/>
+  </w:style>
+  <w:style w:type="paragraph" w:styleId="Intestazione">
+    <w:name w:val="header"/>
+    <w:basedOn w:val="Intestazioneepidipagina"/>
+  </w:style>
+  <w:style w:type="paragraph" w:styleId="Pidipagina">
+    <w:name w:val="footer"/>
+    <w:basedOn w:val="Intestazioneepidipagina"/>
+  </w:style>
+  <w:style w:type="paragraph" w:customStyle="1" w:styleId="Corpo2">
+    <w:name w:val="Corpo 2"/>
+    <w:qFormat/>
+    <w:pPr>
+      <w:spacing w:after="80" w:line="288" w:lineRule="auto"/>
+    </w:pPr>
+    <w:rPr>
+      <w:rFonts w:ascii="Baskerville" w:hAnsi="Baskerville" w:cs="Arial Unicode MS"/>
+      <w:color w:val="444444"/>
+      <w:sz w:val="24"/>
+      <w:szCs w:val="24"/>
+      <w:u w:color="FFFFFF"/>
+      <w14:textOutline w14:w="0" w14:cap="flat" w14:cmpd="sng" w14:algn="ctr">
+        <w14:noFill/>
+        <w14:prstDash w14:val="solid"/>
+        <w14:bevel/>
+      </w14:textOutline>
+    </w:rPr>
+  </w:style>
+  <w:style w:type="paragraph" w:customStyle="1" w:styleId="Testopreformattato">
+    <w:name w:val="Testo preformattato"/>
+    <w:basedOn w:val="Normale"/>
+    <w:qFormat/>
+    <w:rPr>
+      <w:rFonts w:ascii="Liberation Mono" w:eastAsia="NSimSun" w:hAnsi="Liberation Mono" w:cs="Liberation Mono"/>
+      <w:sz w:val="20"/>
+      <w:szCs w:val="20"/>
+    </w:rPr>
+  </w:style>
+  <w:style w:type="paragraph" w:customStyle="1" w:styleId="Contenutotabella">
+    <w:name w:val="Contenuto tabella"/>
+    <w:basedOn w:val="Normale"/>
+    <w:qFormat/>
+    <w:pPr>
+      <w:suppressLineNumbers/>
+    </w:pPr>
+  </w:style>
+  <w:style w:type="numbering" w:customStyle="1" w:styleId="Stileimportato1">
+    <w:name w:val="Stile importato 1"/>
+    <w:qFormat/>
+  </w:style>
+  <w:style w:type="table" w:customStyle="1" w:styleId="TableNormal">
+    <w:name w:val="Table Normal"/>
+    <w:tblPr>
+      <w:tblInd w:w="0" w:type="dxa"/>
+      <w:tblCellMar>
+        <w:top w:w="0" w:type="dxa"/>
+        <w:left w:w="0" w:type="dxa"/>
+        <w:bottom w:w="0" w:type="dxa"/>
+        <w:right w:w="0" w:type="dxa"/>
+      </w:tblCellMar>
+    </w:tblPr>
+  </w:style>
+  <w:style w:type="paragraph" w:styleId="Paragrafoelenco">
+    <w:name w:val="List Paragraph"/>
+    <w:basedOn w:val="Normale"/>
+    <w:uiPriority w:val="34"/>
+    <w:qFormat/>
+    <w:rsid w:val="00687BD1"/>
+    <w:pPr>
+      <w:ind w:left="720"/>
+      <w:contextualSpacing/>
+    </w:pPr>
   </w:style>
 </w:styles>
 </file>
@@ -6074,7 +6480,7 @@
 </file>
 
 <file path=customXml/itemProps1.xml><?xml version="1.0" encoding="utf-8"?>
-<ds:datastoreItem xmlns:ds="http://schemas.openxmlformats.org/officeDocument/2006/customXml" ds:itemID="{E9B86EF4-7859-4A48-88BD-6AB04D76C0A1}">
+<ds:datastoreItem xmlns:ds="http://schemas.openxmlformats.org/officeDocument/2006/customXml" ds:itemID="{E946D252-0FF9-4B1D-8968-98F5F9A0B5CD}">
   <ds:schemaRefs>
     <ds:schemaRef ds:uri="http://schemas.openxmlformats.org/officeDocument/2006/bibliography"/>
   </ds:schemaRefs>

</xml_diff>